<commit_message>
Added separate lab 3 & 5 memos, PDFd full memo document
</commit_message>
<xml_diff>
--- a/lab/Full_Memo.docx
+++ b/lab/Full_Memo.docx
@@ -9,26 +9,24 @@
           <w:rFonts w:ascii="Arial" w:hAnsi="Arial" w:cs="Arial"/>
         </w:rPr>
       </w:pPr>
-      <w:bookmarkStart w:id="0" w:name="_GoBack"/>
+    </w:p>
+    <w:p>
+      <w:pPr>
+        <w:spacing w:after="0" w:line="240" w:lineRule="auto"/>
+        <w:rPr>
+          <w:rFonts w:ascii="Arial" w:hAnsi="Arial" w:cs="Arial"/>
+        </w:rPr>
+      </w:pPr>
+    </w:p>
+    <w:p>
+      <w:pPr>
+        <w:spacing w:after="0" w:line="240" w:lineRule="auto"/>
+        <w:rPr>
+          <w:rFonts w:ascii="Arial" w:hAnsi="Arial" w:cs="Arial"/>
+        </w:rPr>
+      </w:pPr>
+      <w:bookmarkStart w:id="0" w:name="_Hlk495328960"/>
       <w:bookmarkEnd w:id="0"/>
-    </w:p>
-    <w:p>
-      <w:pPr>
-        <w:spacing w:after="0" w:line="240" w:lineRule="auto"/>
-        <w:rPr>
-          <w:rFonts w:ascii="Arial" w:hAnsi="Arial" w:cs="Arial"/>
-        </w:rPr>
-      </w:pPr>
-    </w:p>
-    <w:p>
-      <w:pPr>
-        <w:spacing w:after="0" w:line="240" w:lineRule="auto"/>
-        <w:rPr>
-          <w:rFonts w:ascii="Arial" w:hAnsi="Arial" w:cs="Arial"/>
-        </w:rPr>
-      </w:pPr>
-      <w:bookmarkStart w:id="1" w:name="_Hlk495328960"/>
-      <w:bookmarkEnd w:id="1"/>
     </w:p>
     <w:p>
       <w:pPr>
@@ -313,6 +311,8 @@
           <w:szCs w:val="28"/>
         </w:rPr>
       </w:pPr>
+      <w:bookmarkStart w:id="1" w:name="_GoBack"/>
+      <w:bookmarkEnd w:id="1"/>
     </w:p>
     <w:p>
       <w:pPr>
@@ -974,13 +974,7 @@
               <w:rPr>
                 <w:rFonts w:ascii="Arial" w:hAnsi="Arial" w:cs="Arial"/>
               </w:rPr>
-              <w:t>October 08</w:t>
-            </w:r>
-            <w:r>
-              <w:rPr>
-                <w:rFonts w:ascii="Arial" w:hAnsi="Arial" w:cs="Arial"/>
-              </w:rPr>
-              <w:t>, 2018</w:t>
+              <w:t>October 08, 2018</w:t>
             </w:r>
           </w:p>
         </w:tc>
@@ -1019,6 +1013,12 @@
                 <w:rFonts w:ascii="Arial" w:hAnsi="Arial" w:cs="Arial"/>
               </w:rPr>
             </w:pPr>
+            <w:r>
+              <w:rPr>
+                <w:rFonts w:ascii="Arial" w:hAnsi="Arial" w:cs="Arial"/>
+              </w:rPr>
+              <w:t>Battery Characterization</w:t>
+            </w:r>
           </w:p>
         </w:tc>
       </w:tr>
@@ -1062,13 +1062,7 @@
               <w:rPr>
                 <w:rFonts w:ascii="Arial" w:hAnsi="Arial" w:cs="Arial"/>
               </w:rPr>
-              <w:t>October 15</w:t>
-            </w:r>
-            <w:r>
-              <w:rPr>
-                <w:rFonts w:ascii="Arial" w:hAnsi="Arial" w:cs="Arial"/>
-              </w:rPr>
-              <w:t>, 2018</w:t>
+              <w:t>October 15, 2018</w:t>
             </w:r>
           </w:p>
         </w:tc>
@@ -1088,7 +1082,13 @@
               <w:rPr>
                 <w:rFonts w:ascii="Arial" w:hAnsi="Arial" w:cs="Arial"/>
               </w:rPr>
-              <w:t>10</w:t>
+              <w:t>1</w:t>
+            </w:r>
+            <w:r>
+              <w:rPr>
+                <w:rFonts w:ascii="Arial" w:hAnsi="Arial" w:cs="Arial"/>
+              </w:rPr>
+              <w:t>1</w:t>
             </w:r>
           </w:p>
         </w:tc>
@@ -1156,13 +1156,7 @@
               <w:rPr>
                 <w:rFonts w:ascii="Arial" w:hAnsi="Arial" w:cs="Arial"/>
               </w:rPr>
-              <w:t>October 22</w:t>
-            </w:r>
-            <w:r>
-              <w:rPr>
-                <w:rFonts w:ascii="Arial" w:hAnsi="Arial" w:cs="Arial"/>
-              </w:rPr>
-              <w:t>, 2018</w:t>
+              <w:t>October 22, 2018</w:t>
             </w:r>
           </w:p>
         </w:tc>
@@ -1182,7 +1176,7 @@
               <w:rPr>
                 <w:rFonts w:ascii="Arial" w:hAnsi="Arial" w:cs="Arial"/>
               </w:rPr>
-              <w:t>12</w:t>
+              <w:t>13</w:t>
             </w:r>
           </w:p>
         </w:tc>
@@ -1250,13 +1244,7 @@
               <w:rPr>
                 <w:rFonts w:ascii="Arial" w:hAnsi="Arial" w:cs="Arial"/>
               </w:rPr>
-              <w:t>October 29</w:t>
-            </w:r>
-            <w:r>
-              <w:rPr>
-                <w:rFonts w:ascii="Arial" w:hAnsi="Arial" w:cs="Arial"/>
-              </w:rPr>
-              <w:t>, 2018</w:t>
+              <w:t>October 29, 2018</w:t>
             </w:r>
           </w:p>
         </w:tc>
@@ -3529,19 +3517,638 @@
     </w:p>
     <w:p>
       <w:pPr>
-        <w:pStyle w:val="Caption"/>
-        <w:spacing w:after="0"/>
-        <w:rPr>
-          <w:rFonts w:ascii="Arial" w:hAnsi="Arial" w:cs="Arial"/>
-          <w:noProof/>
-          <w:color w:val="auto"/>
-        </w:rPr>
-      </w:pPr>
-    </w:p>
-    <w:p>
-      <w:pPr>
-        <w:spacing w:after="0" w:line="240" w:lineRule="auto"/>
-        <w:jc w:val="both"/>
+        <w:spacing w:after="0" w:line="240" w:lineRule="auto"/>
+        <w:jc w:val="both"/>
+        <w:rPr>
+          <w:rFonts w:ascii="Arial" w:hAnsi="Arial" w:cs="Arial"/>
+          <w:b/>
+          <w:sz w:val="24"/>
+        </w:rPr>
+      </w:pPr>
+    </w:p>
+    <w:p>
+      <w:pPr>
+        <w:spacing w:after="0" w:line="240" w:lineRule="auto"/>
+        <w:jc w:val="both"/>
+        <w:rPr>
+          <w:rFonts w:ascii="Arial" w:hAnsi="Arial" w:cs="Arial"/>
+          <w:b/>
+          <w:sz w:val="24"/>
+        </w:rPr>
+      </w:pPr>
+    </w:p>
+    <w:p>
+      <w:pPr>
+        <w:spacing w:after="0" w:line="240" w:lineRule="auto"/>
+        <w:jc w:val="both"/>
+        <w:rPr>
+          <w:rFonts w:ascii="Arial" w:hAnsi="Arial" w:cs="Arial"/>
+          <w:b/>
+          <w:sz w:val="24"/>
+        </w:rPr>
+      </w:pPr>
+    </w:p>
+    <w:p>
+      <w:pPr>
+        <w:spacing w:after="0" w:line="240" w:lineRule="auto"/>
+        <w:jc w:val="both"/>
+        <w:rPr>
+          <w:rFonts w:ascii="Arial" w:hAnsi="Arial" w:cs="Arial"/>
+          <w:b/>
+          <w:sz w:val="24"/>
+        </w:rPr>
+      </w:pPr>
+    </w:p>
+    <w:p>
+      <w:pPr>
+        <w:spacing w:after="0" w:line="240" w:lineRule="auto"/>
+        <w:jc w:val="both"/>
+        <w:rPr>
+          <w:rFonts w:ascii="Arial" w:hAnsi="Arial" w:cs="Arial"/>
+          <w:b/>
+          <w:sz w:val="24"/>
+        </w:rPr>
+      </w:pPr>
+    </w:p>
+    <w:p>
+      <w:pPr>
+        <w:spacing w:after="0" w:line="240" w:lineRule="auto"/>
+        <w:jc w:val="both"/>
+        <w:rPr>
+          <w:rFonts w:ascii="Arial" w:hAnsi="Arial" w:cs="Arial"/>
+          <w:b/>
+          <w:sz w:val="24"/>
+        </w:rPr>
+      </w:pPr>
+    </w:p>
+    <w:p>
+      <w:pPr>
+        <w:spacing w:after="0" w:line="240" w:lineRule="auto"/>
+        <w:jc w:val="both"/>
+        <w:rPr>
+          <w:rFonts w:ascii="Arial" w:hAnsi="Arial" w:cs="Arial"/>
+          <w:b/>
+          <w:sz w:val="24"/>
+        </w:rPr>
+      </w:pPr>
+    </w:p>
+    <w:p>
+      <w:pPr>
+        <w:spacing w:after="0" w:line="240" w:lineRule="auto"/>
+        <w:jc w:val="both"/>
+        <w:rPr>
+          <w:rFonts w:ascii="Arial" w:hAnsi="Arial" w:cs="Arial"/>
+          <w:b/>
+          <w:sz w:val="24"/>
+        </w:rPr>
+      </w:pPr>
+    </w:p>
+    <w:p>
+      <w:pPr>
+        <w:spacing w:after="0" w:line="240" w:lineRule="auto"/>
+        <w:jc w:val="both"/>
+        <w:rPr>
+          <w:rFonts w:ascii="Arial" w:hAnsi="Arial" w:cs="Arial"/>
+          <w:b/>
+          <w:sz w:val="24"/>
+        </w:rPr>
+      </w:pPr>
+    </w:p>
+    <w:p>
+      <w:pPr>
+        <w:spacing w:after="0" w:line="240" w:lineRule="auto"/>
+        <w:jc w:val="both"/>
+        <w:rPr>
+          <w:rFonts w:ascii="Arial" w:hAnsi="Arial" w:cs="Arial"/>
+          <w:b/>
+          <w:sz w:val="24"/>
+        </w:rPr>
+      </w:pPr>
+    </w:p>
+    <w:p>
+      <w:pPr>
+        <w:spacing w:after="0" w:line="240" w:lineRule="auto"/>
+        <w:jc w:val="both"/>
+        <w:rPr>
+          <w:rFonts w:ascii="Arial" w:hAnsi="Arial" w:cs="Arial"/>
+          <w:b/>
+          <w:sz w:val="24"/>
+        </w:rPr>
+      </w:pPr>
+    </w:p>
+    <w:p>
+      <w:pPr>
+        <w:spacing w:after="0" w:line="240" w:lineRule="auto"/>
+        <w:jc w:val="both"/>
+        <w:rPr>
+          <w:rFonts w:ascii="Arial" w:hAnsi="Arial" w:cs="Arial"/>
+          <w:b/>
+          <w:sz w:val="24"/>
+        </w:rPr>
+      </w:pPr>
+    </w:p>
+    <w:p>
+      <w:pPr>
+        <w:spacing w:after="0" w:line="240" w:lineRule="auto"/>
+        <w:jc w:val="both"/>
+        <w:rPr>
+          <w:rFonts w:ascii="Arial" w:hAnsi="Arial" w:cs="Arial"/>
+          <w:b/>
+          <w:sz w:val="24"/>
+        </w:rPr>
+      </w:pPr>
+    </w:p>
+    <w:p>
+      <w:pPr>
+        <w:spacing w:after="0" w:line="240" w:lineRule="auto"/>
+        <w:jc w:val="both"/>
+        <w:rPr>
+          <w:rFonts w:ascii="Arial" w:hAnsi="Arial" w:cs="Arial"/>
+          <w:b/>
+          <w:sz w:val="24"/>
+        </w:rPr>
+      </w:pPr>
+    </w:p>
+    <w:p>
+      <w:pPr>
+        <w:spacing w:after="0" w:line="240" w:lineRule="auto"/>
+        <w:jc w:val="both"/>
+        <w:rPr>
+          <w:rFonts w:ascii="Arial" w:hAnsi="Arial" w:cs="Arial"/>
+          <w:b/>
+          <w:sz w:val="24"/>
+        </w:rPr>
+      </w:pPr>
+    </w:p>
+    <w:p>
+      <w:pPr>
+        <w:spacing w:after="0" w:line="240" w:lineRule="auto"/>
+        <w:jc w:val="both"/>
+        <w:rPr>
+          <w:rFonts w:ascii="Arial" w:hAnsi="Arial" w:cs="Arial"/>
+          <w:b/>
+          <w:sz w:val="24"/>
+        </w:rPr>
+      </w:pPr>
+    </w:p>
+    <w:p>
+      <w:pPr>
+        <w:spacing w:after="0" w:line="240" w:lineRule="auto"/>
+        <w:jc w:val="both"/>
+        <w:rPr>
+          <w:rFonts w:ascii="Arial" w:hAnsi="Arial" w:cs="Arial"/>
+          <w:b/>
+          <w:sz w:val="24"/>
+        </w:rPr>
+      </w:pPr>
+    </w:p>
+    <w:p>
+      <w:pPr>
+        <w:spacing w:after="0" w:line="240" w:lineRule="auto"/>
+        <w:jc w:val="both"/>
+        <w:rPr>
+          <w:rFonts w:ascii="Arial" w:hAnsi="Arial" w:cs="Arial"/>
+          <w:b/>
+          <w:sz w:val="24"/>
+        </w:rPr>
+      </w:pPr>
+    </w:p>
+    <w:p>
+      <w:pPr>
+        <w:spacing w:after="0" w:line="240" w:lineRule="auto"/>
+        <w:jc w:val="both"/>
+        <w:rPr>
+          <w:rFonts w:ascii="Arial" w:hAnsi="Arial" w:cs="Arial"/>
+          <w:b/>
+          <w:sz w:val="24"/>
+        </w:rPr>
+      </w:pPr>
+    </w:p>
+    <w:p>
+      <w:pPr>
+        <w:spacing w:after="0" w:line="240" w:lineRule="auto"/>
+        <w:jc w:val="both"/>
+        <w:rPr>
+          <w:rFonts w:ascii="Arial" w:hAnsi="Arial" w:cs="Arial"/>
+          <w:b/>
+          <w:sz w:val="24"/>
+        </w:rPr>
+      </w:pPr>
+    </w:p>
+    <w:p>
+      <w:pPr>
+        <w:spacing w:after="0" w:line="240" w:lineRule="auto"/>
+        <w:jc w:val="both"/>
+        <w:rPr>
+          <w:rFonts w:ascii="Arial" w:hAnsi="Arial" w:cs="Arial"/>
+          <w:b/>
+          <w:sz w:val="24"/>
+        </w:rPr>
+      </w:pPr>
+    </w:p>
+    <w:p>
+      <w:pPr>
+        <w:spacing w:after="0" w:line="240" w:lineRule="auto"/>
+        <w:jc w:val="both"/>
+        <w:rPr>
+          <w:rFonts w:ascii="Arial" w:hAnsi="Arial" w:cs="Arial"/>
+          <w:b/>
+          <w:sz w:val="24"/>
+        </w:rPr>
+      </w:pPr>
+    </w:p>
+    <w:p>
+      <w:pPr>
+        <w:spacing w:after="0" w:line="240" w:lineRule="auto"/>
+        <w:jc w:val="both"/>
+        <w:rPr>
+          <w:rFonts w:ascii="Arial" w:hAnsi="Arial" w:cs="Arial"/>
+          <w:b/>
+          <w:sz w:val="24"/>
+        </w:rPr>
+      </w:pPr>
+    </w:p>
+    <w:p>
+      <w:pPr>
+        <w:spacing w:after="0" w:line="240" w:lineRule="auto"/>
+        <w:jc w:val="center"/>
+        <w:rPr>
+          <w:rFonts w:ascii="Arial" w:hAnsi="Arial" w:cs="Arial"/>
+          <w:b/>
+          <w:sz w:val="28"/>
+        </w:rPr>
+      </w:pPr>
+      <w:r>
+        <w:rPr>
+          <w:rFonts w:ascii="Arial" w:hAnsi="Arial" w:cs="Arial"/>
+          <w:b/>
+          <w:sz w:val="28"/>
+        </w:rPr>
+        <w:lastRenderedPageBreak/>
+        <w:t>Lab 3 – Battery Characterization</w:t>
+      </w:r>
+    </w:p>
+    <w:p>
+      <w:pPr>
+        <w:spacing w:after="0" w:line="240" w:lineRule="auto"/>
+        <w:jc w:val="both"/>
+        <w:rPr>
+          <w:rFonts w:ascii="Arial" w:hAnsi="Arial" w:cs="Arial"/>
+          <w:b/>
+          <w:sz w:val="28"/>
+        </w:rPr>
+      </w:pPr>
+    </w:p>
+    <w:p>
+      <w:pPr>
+        <w:spacing w:after="0" w:line="240" w:lineRule="auto"/>
+        <w:jc w:val="both"/>
+        <w:rPr>
+          <w:rFonts w:ascii="Arial" w:hAnsi="Arial" w:cs="Arial"/>
+          <w:b/>
+          <w:sz w:val="24"/>
+        </w:rPr>
+      </w:pPr>
+      <w:r>
+        <w:rPr>
+          <w:rFonts w:ascii="Arial" w:hAnsi="Arial" w:cs="Arial"/>
+          <w:b/>
+          <w:sz w:val="24"/>
+        </w:rPr>
+        <w:t>Objective</w:t>
+      </w:r>
+    </w:p>
+    <w:p>
+      <w:pPr>
+        <w:spacing w:after="0" w:line="240" w:lineRule="auto"/>
+        <w:jc w:val="both"/>
+        <w:rPr>
+          <w:rFonts w:ascii="Arial" w:hAnsi="Arial" w:cs="Arial"/>
+        </w:rPr>
+      </w:pPr>
+      <w:r>
+        <w:rPr>
+          <w:rFonts w:ascii="Arial" w:hAnsi="Arial" w:cs="Arial"/>
+        </w:rPr>
+        <w:t xml:space="preserve">The first goal of this experiment was to write a MATLAB script to read the instantaneous voltage and current from a power source and record the results every second. The second goal of the experiment was to implement a fan motor that would begin spinning once the wheel motor (prepared in the previous experiment) hit 50% of its maximum RPM and stops again when the wheel falls back below 50%. The final goal of this experiment is to generate, using MATLAB, several graphs, including a graph of Battery Voltage vs. Time, Battery Current vs. Time, Battery Instantaneous Power vs. Time, and Battery Cumulative Energy Delivered vs. Time. </w:t>
+      </w:r>
+    </w:p>
+    <w:p>
+      <w:pPr>
+        <w:spacing w:after="0" w:line="240" w:lineRule="auto"/>
+        <w:jc w:val="both"/>
+        <w:rPr>
+          <w:rFonts w:ascii="Arial" w:hAnsi="Arial" w:cs="Arial"/>
+        </w:rPr>
+      </w:pPr>
+    </w:p>
+    <w:p>
+      <w:pPr>
+        <w:spacing w:after="0" w:line="240" w:lineRule="auto"/>
+        <w:jc w:val="both"/>
+        <w:rPr>
+          <w:rFonts w:ascii="Arial" w:hAnsi="Arial" w:cs="Arial"/>
+        </w:rPr>
+      </w:pPr>
+    </w:p>
+    <w:p>
+      <w:pPr>
+        <w:spacing w:after="0" w:line="240" w:lineRule="auto"/>
+        <w:jc w:val="both"/>
+        <w:rPr>
+          <w:rFonts w:ascii="Arial" w:hAnsi="Arial" w:cs="Arial"/>
+          <w:b/>
+          <w:sz w:val="24"/>
+        </w:rPr>
+      </w:pPr>
+      <w:r>
+        <w:rPr>
+          <w:rFonts w:ascii="Arial" w:hAnsi="Arial" w:cs="Arial"/>
+          <w:b/>
+          <w:sz w:val="24"/>
+        </w:rPr>
+        <w:t>Equipment List</w:t>
+      </w:r>
+    </w:p>
+    <w:p>
+      <w:pPr>
+        <w:spacing w:after="0" w:line="240" w:lineRule="auto"/>
+        <w:rPr>
+          <w:rFonts w:ascii="Arial" w:hAnsi="Arial" w:cs="Arial"/>
+        </w:rPr>
+        <w:sectPr>
+          <w:type w:val="continuous"/>
+          <w:pgSz w:w="12240" w:h="15840"/>
+          <w:pgMar w:top="1440" w:right="1440" w:bottom="1440" w:left="1440" w:header="720" w:footer="720" w:gutter="0"/>
+          <w:cols w:space="720"/>
+        </w:sectPr>
+      </w:pPr>
+    </w:p>
+    <w:tbl>
+      <w:tblPr>
+        <w:tblStyle w:val="TableGrid"/>
+        <w:tblW w:w="0" w:type="auto"/>
+        <w:tblInd w:w="-5" w:type="dxa"/>
+        <w:tblBorders>
+          <w:top w:val="none" w:sz="0" w:space="0" w:color="auto"/>
+          <w:left w:val="none" w:sz="0" w:space="0" w:color="auto"/>
+          <w:bottom w:val="none" w:sz="0" w:space="0" w:color="auto"/>
+          <w:right w:val="none" w:sz="0" w:space="0" w:color="auto"/>
+          <w:insideH w:val="none" w:sz="0" w:space="0" w:color="auto"/>
+          <w:insideV w:val="none" w:sz="0" w:space="0" w:color="auto"/>
+        </w:tblBorders>
+        <w:tblLook w:val="04A0" w:firstRow="1" w:lastRow="0" w:firstColumn="1" w:lastColumn="0" w:noHBand="0" w:noVBand="1"/>
+      </w:tblPr>
+      <w:tblGrid>
+        <w:gridCol w:w="4315"/>
+      </w:tblGrid>
+      <w:tr>
+        <w:tc>
+          <w:tcPr>
+            <w:tcW w:w="4315" w:type="dxa"/>
+            <w:hideMark/>
+          </w:tcPr>
+          <w:p>
+            <w:pPr>
+              <w:pStyle w:val="ListParagraph"/>
+              <w:numPr>
+                <w:ilvl w:val="0"/>
+                <w:numId w:val="11"/>
+              </w:numPr>
+              <w:jc w:val="both"/>
+              <w:rPr>
+                <w:rFonts w:ascii="Arial" w:hAnsi="Arial" w:cs="Arial"/>
+              </w:rPr>
+            </w:pPr>
+            <w:r>
+              <w:rPr>
+                <w:rFonts w:ascii="Arial" w:hAnsi="Arial" w:cs="Arial"/>
+              </w:rPr>
+              <w:t>HP Oscilloscope</w:t>
+            </w:r>
+          </w:p>
+        </w:tc>
+      </w:tr>
+      <w:tr>
+        <w:tc>
+          <w:tcPr>
+            <w:tcW w:w="4315" w:type="dxa"/>
+            <w:hideMark/>
+          </w:tcPr>
+          <w:p>
+            <w:pPr>
+              <w:pStyle w:val="ListParagraph"/>
+              <w:numPr>
+                <w:ilvl w:val="0"/>
+                <w:numId w:val="11"/>
+              </w:numPr>
+              <w:jc w:val="both"/>
+              <w:rPr>
+                <w:rFonts w:ascii="Arial" w:hAnsi="Arial" w:cs="Arial"/>
+              </w:rPr>
+            </w:pPr>
+            <w:r>
+              <w:rPr>
+                <w:rFonts w:ascii="Arial" w:hAnsi="Arial" w:cs="Arial"/>
+              </w:rPr>
+              <w:t>HP Digital Multimeter</w:t>
+            </w:r>
+          </w:p>
+        </w:tc>
+      </w:tr>
+      <w:tr>
+        <w:tc>
+          <w:tcPr>
+            <w:tcW w:w="4315" w:type="dxa"/>
+            <w:hideMark/>
+          </w:tcPr>
+          <w:p>
+            <w:pPr>
+              <w:pStyle w:val="ListParagraph"/>
+              <w:numPr>
+                <w:ilvl w:val="0"/>
+                <w:numId w:val="11"/>
+              </w:numPr>
+              <w:jc w:val="both"/>
+              <w:rPr>
+                <w:rFonts w:ascii="Arial" w:hAnsi="Arial" w:cs="Arial"/>
+              </w:rPr>
+            </w:pPr>
+            <w:r>
+              <w:rPr>
+                <w:rFonts w:ascii="Arial" w:hAnsi="Arial" w:cs="Arial"/>
+              </w:rPr>
+              <w:t>Fan with fan blades</w:t>
+            </w:r>
+          </w:p>
+        </w:tc>
+      </w:tr>
+      <w:tr>
+        <w:tc>
+          <w:tcPr>
+            <w:tcW w:w="4315" w:type="dxa"/>
+            <w:hideMark/>
+          </w:tcPr>
+          <w:p>
+            <w:pPr>
+              <w:pStyle w:val="ListParagraph"/>
+              <w:numPr>
+                <w:ilvl w:val="0"/>
+                <w:numId w:val="11"/>
+              </w:numPr>
+              <w:jc w:val="both"/>
+              <w:rPr>
+                <w:rFonts w:ascii="Arial" w:hAnsi="Arial" w:cs="Arial"/>
+              </w:rPr>
+            </w:pPr>
+            <w:r>
+              <w:rPr>
+                <w:rFonts w:ascii="Arial" w:hAnsi="Arial" w:cs="Arial"/>
+              </w:rPr>
+              <w:t>Arduino Mega 2560</w:t>
+            </w:r>
+          </w:p>
+        </w:tc>
+      </w:tr>
+      <w:tr>
+        <w:tc>
+          <w:tcPr>
+            <w:tcW w:w="4315" w:type="dxa"/>
+            <w:hideMark/>
+          </w:tcPr>
+          <w:p>
+            <w:pPr>
+              <w:pStyle w:val="ListParagraph"/>
+              <w:numPr>
+                <w:ilvl w:val="0"/>
+                <w:numId w:val="11"/>
+              </w:numPr>
+              <w:jc w:val="both"/>
+              <w:rPr>
+                <w:rFonts w:ascii="Arial" w:hAnsi="Arial" w:cs="Arial"/>
+              </w:rPr>
+            </w:pPr>
+            <w:r>
+              <w:rPr>
+                <w:rFonts w:ascii="Arial" w:hAnsi="Arial" w:cs="Arial"/>
+              </w:rPr>
+              <w:t>DC Motor with wheel</w:t>
+            </w:r>
+          </w:p>
+        </w:tc>
+      </w:tr>
+      <w:tr>
+        <w:tc>
+          <w:tcPr>
+            <w:tcW w:w="4315" w:type="dxa"/>
+            <w:hideMark/>
+          </w:tcPr>
+          <w:p>
+            <w:pPr>
+              <w:pStyle w:val="ListParagraph"/>
+              <w:numPr>
+                <w:ilvl w:val="0"/>
+                <w:numId w:val="11"/>
+              </w:numPr>
+              <w:jc w:val="both"/>
+              <w:rPr>
+                <w:rFonts w:ascii="Arial" w:hAnsi="Arial" w:cs="Arial"/>
+              </w:rPr>
+            </w:pPr>
+            <w:r>
+              <w:rPr>
+                <w:rFonts w:ascii="Arial" w:hAnsi="Arial" w:cs="Arial"/>
+              </w:rPr>
+              <w:t>H-bridge</w:t>
+            </w:r>
+          </w:p>
+        </w:tc>
+      </w:tr>
+      <w:tr>
+        <w:tc>
+          <w:tcPr>
+            <w:tcW w:w="4315" w:type="dxa"/>
+            <w:hideMark/>
+          </w:tcPr>
+          <w:p>
+            <w:pPr>
+              <w:pStyle w:val="ListParagraph"/>
+              <w:numPr>
+                <w:ilvl w:val="0"/>
+                <w:numId w:val="11"/>
+              </w:numPr>
+              <w:jc w:val="both"/>
+              <w:rPr>
+                <w:rFonts w:ascii="Arial" w:hAnsi="Arial" w:cs="Arial"/>
+              </w:rPr>
+            </w:pPr>
+            <w:r>
+              <w:rPr>
+                <w:rFonts w:ascii="Arial" w:hAnsi="Arial" w:cs="Arial"/>
+              </w:rPr>
+              <w:t>(4) Banana jack-to-alligator clip cables</w:t>
+            </w:r>
+          </w:p>
+        </w:tc>
+      </w:tr>
+      <w:tr>
+        <w:tc>
+          <w:tcPr>
+            <w:tcW w:w="4315" w:type="dxa"/>
+            <w:hideMark/>
+          </w:tcPr>
+          <w:p>
+            <w:pPr>
+              <w:pStyle w:val="ListParagraph"/>
+              <w:numPr>
+                <w:ilvl w:val="0"/>
+                <w:numId w:val="11"/>
+              </w:numPr>
+              <w:jc w:val="both"/>
+              <w:rPr>
+                <w:rFonts w:ascii="Arial" w:hAnsi="Arial" w:cs="Arial"/>
+              </w:rPr>
+            </w:pPr>
+            <w:r>
+              <w:rPr>
+                <w:rFonts w:ascii="Arial" w:hAnsi="Arial" w:cs="Arial"/>
+              </w:rPr>
+              <w:t>(2) 9V batteries</w:t>
+            </w:r>
+          </w:p>
+        </w:tc>
+      </w:tr>
+      <w:tr>
+        <w:tc>
+          <w:tcPr>
+            <w:tcW w:w="4315" w:type="dxa"/>
+            <w:hideMark/>
+          </w:tcPr>
+          <w:p>
+            <w:pPr>
+              <w:pStyle w:val="ListParagraph"/>
+              <w:numPr>
+                <w:ilvl w:val="0"/>
+                <w:numId w:val="11"/>
+              </w:numPr>
+              <w:jc w:val="both"/>
+              <w:rPr>
+                <w:rFonts w:ascii="Arial" w:hAnsi="Arial" w:cs="Arial"/>
+              </w:rPr>
+            </w:pPr>
+            <w:r>
+              <w:rPr>
+                <w:rFonts w:ascii="Arial" w:hAnsi="Arial" w:cs="Arial"/>
+              </w:rPr>
+              <w:t>Optical counter</w:t>
+            </w:r>
+          </w:p>
+        </w:tc>
+      </w:tr>
+    </w:tbl>
+    <w:p>
+      <w:pPr>
+        <w:spacing w:after="0" w:line="240" w:lineRule="auto"/>
         <w:rPr>
           <w:rFonts w:ascii="Arial" w:hAnsi="Arial" w:cs="Arial"/>
           <w:b/>
@@ -3552,6 +4159,1207 @@
           <w:pgSz w:w="12240" w:h="15840"/>
           <w:pgMar w:top="1440" w:right="1440" w:bottom="1440" w:left="1440" w:header="720" w:footer="720" w:gutter="0"/>
           <w:cols w:num="2" w:space="720"/>
+        </w:sectPr>
+      </w:pPr>
+    </w:p>
+    <w:p>
+      <w:pPr>
+        <w:spacing w:after="0" w:line="240" w:lineRule="auto"/>
+        <w:jc w:val="both"/>
+        <w:rPr>
+          <w:rFonts w:ascii="Arial" w:hAnsi="Arial" w:cs="Arial"/>
+          <w:b/>
+          <w:sz w:val="24"/>
+        </w:rPr>
+      </w:pPr>
+    </w:p>
+    <w:p>
+      <w:pPr>
+        <w:spacing w:after="0" w:line="240" w:lineRule="auto"/>
+        <w:jc w:val="both"/>
+        <w:rPr>
+          <w:rFonts w:ascii="Arial" w:hAnsi="Arial" w:cs="Arial"/>
+          <w:b/>
+          <w:sz w:val="24"/>
+        </w:rPr>
+      </w:pPr>
+      <w:r>
+        <w:rPr>
+          <w:rFonts w:ascii="Arial" w:hAnsi="Arial" w:cs="Arial"/>
+          <w:b/>
+          <w:sz w:val="24"/>
+        </w:rPr>
+        <w:t>Procedure</w:t>
+      </w:r>
+    </w:p>
+    <w:p>
+      <w:pPr>
+        <w:autoSpaceDE w:val="0"/>
+        <w:autoSpaceDN w:val="0"/>
+        <w:adjustRightInd w:val="0"/>
+        <w:spacing w:after="0" w:line="240" w:lineRule="auto"/>
+        <w:jc w:val="both"/>
+        <w:rPr>
+          <w:rFonts w:ascii="Arial" w:hAnsi="Arial" w:cs="Arial"/>
+        </w:rPr>
+      </w:pPr>
+      <w:r>
+        <w:rPr>
+          <w:rFonts w:ascii="Arial" w:hAnsi="Arial" w:cs="Arial"/>
+        </w:rPr>
+        <w:t>First, the H-bridge is set up and tested using a 9</w:t>
+      </w:r>
+      <w:r>
+        <w:rPr>
+          <w:rFonts w:ascii="Arial" w:hAnsi="Arial" w:cs="Arial"/>
+        </w:rPr>
+        <w:t>V</w:t>
+      </w:r>
+      <w:r>
+        <w:rPr>
+          <w:rFonts w:ascii="Arial" w:hAnsi="Arial" w:cs="Arial"/>
+        </w:rPr>
+        <w:t xml:space="preserve"> battery as a </w:t>
+      </w:r>
+      <w:r>
+        <w:rPr>
+          <w:rFonts w:ascii="Arial" w:hAnsi="Arial" w:cs="Arial"/>
+        </w:rPr>
+        <w:t>power source (instead of the 12V</w:t>
+      </w:r>
+      <w:r>
+        <w:rPr>
+          <w:rFonts w:ascii="Arial" w:hAnsi="Arial" w:cs="Arial"/>
+        </w:rPr>
+        <w:t xml:space="preserve"> power supply). The H-bridge is then further configured so that the IN1 pin acts as a PWM source. Leads are then connected to the battery from the multimeter, as well as the oscilloscope </w:t>
+      </w:r>
+      <w:proofErr w:type="gramStart"/>
+      <w:r>
+        <w:rPr>
+          <w:rFonts w:ascii="Arial" w:hAnsi="Arial" w:cs="Arial"/>
+        </w:rPr>
+        <w:t>in order to</w:t>
+      </w:r>
+      <w:proofErr w:type="gramEnd"/>
+      <w:r>
+        <w:rPr>
+          <w:rFonts w:ascii="Arial" w:hAnsi="Arial" w:cs="Arial"/>
+        </w:rPr>
+        <w:t xml:space="preserve"> measure current and voltage respectively. A MATLAB script is then written that will take the data every second until the voltage in the battery drops to 4.8</w:t>
+      </w:r>
+      <w:r>
+        <w:rPr>
+          <w:rFonts w:ascii="Arial" w:hAnsi="Arial" w:cs="Arial"/>
+        </w:rPr>
+        <w:t>V</w:t>
+      </w:r>
+      <w:r>
+        <w:rPr>
+          <w:rFonts w:ascii="Arial" w:hAnsi="Arial" w:cs="Arial"/>
+        </w:rPr>
+        <w:t>. The time taken, voltage and current are all recorded and used to produce the graphs.</w:t>
+      </w:r>
+    </w:p>
+    <w:p>
+      <w:pPr>
+        <w:autoSpaceDE w:val="0"/>
+        <w:autoSpaceDN w:val="0"/>
+        <w:adjustRightInd w:val="0"/>
+        <w:spacing w:after="0" w:line="240" w:lineRule="auto"/>
+        <w:jc w:val="both"/>
+        <w:rPr>
+          <w:rFonts w:ascii="Arial" w:hAnsi="Arial" w:cs="Arial"/>
+        </w:rPr>
+      </w:pPr>
+    </w:p>
+    <w:p>
+      <w:pPr>
+        <w:autoSpaceDE w:val="0"/>
+        <w:autoSpaceDN w:val="0"/>
+        <w:adjustRightInd w:val="0"/>
+        <w:spacing w:after="0" w:line="240" w:lineRule="auto"/>
+        <w:jc w:val="both"/>
+        <w:rPr>
+          <w:rFonts w:ascii="Arial" w:hAnsi="Arial" w:cs="Arial"/>
+        </w:rPr>
+      </w:pPr>
+      <w:r>
+        <w:rPr>
+          <w:rFonts w:ascii="Arial" w:hAnsi="Arial" w:cs="Arial"/>
+        </w:rPr>
+        <w:t xml:space="preserve">Beyond measuring the battery as a power source, a fan motor needs to be implemented into the overall design. Code is added to the main Arduino that says if the RPM read in from the wheel motor, reaches 50% of a maximum threshold (set arbitrarily), a digital pin should be written high to send a signal to start the fan motor. </w:t>
+      </w:r>
+      <w:proofErr w:type="gramStart"/>
+      <w:r>
+        <w:rPr>
+          <w:rFonts w:ascii="Arial" w:hAnsi="Arial" w:cs="Arial"/>
+        </w:rPr>
+        <w:t>In order to</w:t>
+      </w:r>
+      <w:proofErr w:type="gramEnd"/>
+      <w:r>
+        <w:rPr>
+          <w:rFonts w:ascii="Arial" w:hAnsi="Arial" w:cs="Arial"/>
+        </w:rPr>
+        <w:t xml:space="preserve"> minimize the noise coming from the power supply in the circuit a separate bread board should be used to help isolate the fan circuit, capacitors should also be added across the terminals of the fan to filter out low and high frequency noise. These steps help mitigate noise and allow for better readings of the RPM from the optical sensor.</w:t>
+      </w:r>
+    </w:p>
+    <w:p>
+      <w:pPr>
+        <w:autoSpaceDE w:val="0"/>
+        <w:autoSpaceDN w:val="0"/>
+        <w:adjustRightInd w:val="0"/>
+        <w:spacing w:after="0" w:line="240" w:lineRule="auto"/>
+        <w:jc w:val="both"/>
+        <w:rPr>
+          <w:rFonts w:ascii="Arial" w:hAnsi="Arial" w:cs="Arial"/>
+        </w:rPr>
+      </w:pPr>
+    </w:p>
+    <w:p>
+      <w:pPr>
+        <w:autoSpaceDE w:val="0"/>
+        <w:autoSpaceDN w:val="0"/>
+        <w:adjustRightInd w:val="0"/>
+        <w:spacing w:after="0" w:line="240" w:lineRule="auto"/>
+        <w:jc w:val="both"/>
+        <w:rPr>
+          <w:rFonts w:ascii="Arial" w:hAnsi="Arial" w:cs="Arial"/>
+        </w:rPr>
+      </w:pPr>
+    </w:p>
+    <w:p>
+      <w:pPr>
+        <w:spacing w:after="0" w:line="240" w:lineRule="auto"/>
+        <w:jc w:val="both"/>
+        <w:rPr>
+          <w:rFonts w:ascii="Arial" w:hAnsi="Arial" w:cs="Arial"/>
+          <w:b/>
+          <w:sz w:val="24"/>
+        </w:rPr>
+      </w:pPr>
+      <w:r>
+        <w:rPr>
+          <w:rFonts w:ascii="Arial" w:hAnsi="Arial" w:cs="Arial"/>
+          <w:b/>
+          <w:sz w:val="24"/>
+        </w:rPr>
+        <w:t>Deliverables</w:t>
+      </w:r>
+    </w:p>
+    <w:p>
+      <w:pPr>
+        <w:pStyle w:val="ListParagraph"/>
+        <w:numPr>
+          <w:ilvl w:val="0"/>
+          <w:numId w:val="12"/>
+        </w:numPr>
+        <w:spacing w:after="0" w:line="240" w:lineRule="auto"/>
+        <w:jc w:val="both"/>
+        <w:rPr>
+          <w:rFonts w:ascii="Arial" w:hAnsi="Arial" w:cs="Arial"/>
+        </w:rPr>
+      </w:pPr>
+      <w:r>
+        <w:rPr>
+          <w:rFonts w:ascii="Arial" w:hAnsi="Arial" w:cs="Arial"/>
+        </w:rPr>
+        <w:t>MATLAB and Arduino code</w:t>
+      </w:r>
+    </w:p>
+    <w:p>
+      <w:pPr>
+        <w:pStyle w:val="ListParagraph"/>
+        <w:numPr>
+          <w:ilvl w:val="0"/>
+          <w:numId w:val="12"/>
+        </w:numPr>
+        <w:spacing w:after="0" w:line="240" w:lineRule="auto"/>
+        <w:jc w:val="both"/>
+        <w:rPr>
+          <w:rFonts w:ascii="Arial" w:hAnsi="Arial" w:cs="Arial"/>
+        </w:rPr>
+      </w:pPr>
+      <w:r>
+        <w:rPr>
+          <w:rFonts w:ascii="Arial" w:hAnsi="Arial" w:cs="Arial"/>
+        </w:rPr>
+        <w:t>A fan motor that starts when the wheel spins at 50% of a pre-determined max RPM and stops when the wheel is operating lower than 50% of that max RPM</w:t>
+      </w:r>
+    </w:p>
+    <w:p>
+      <w:pPr>
+        <w:pStyle w:val="ListParagraph"/>
+        <w:numPr>
+          <w:ilvl w:val="0"/>
+          <w:numId w:val="12"/>
+        </w:numPr>
+        <w:spacing w:after="0" w:line="240" w:lineRule="auto"/>
+        <w:jc w:val="both"/>
+        <w:rPr>
+          <w:rFonts w:ascii="Arial" w:hAnsi="Arial" w:cs="Arial"/>
+        </w:rPr>
+      </w:pPr>
+      <w:r>
+        <w:rPr>
+          <w:rFonts w:ascii="Arial" w:hAnsi="Arial" w:cs="Arial"/>
+        </w:rPr>
+        <w:t>Plot of battery voltage vs. Time (demonstrating the battery being discharged)</w:t>
+      </w:r>
+    </w:p>
+    <w:p>
+      <w:pPr>
+        <w:pStyle w:val="ListParagraph"/>
+        <w:numPr>
+          <w:ilvl w:val="0"/>
+          <w:numId w:val="12"/>
+        </w:numPr>
+        <w:spacing w:after="0" w:line="240" w:lineRule="auto"/>
+        <w:jc w:val="both"/>
+        <w:rPr>
+          <w:rFonts w:ascii="Arial" w:hAnsi="Arial" w:cs="Arial"/>
+        </w:rPr>
+      </w:pPr>
+      <w:r>
+        <w:rPr>
+          <w:rFonts w:ascii="Arial" w:hAnsi="Arial" w:cs="Arial"/>
+        </w:rPr>
+        <w:t>Plot of battery current vs. Time (demonstrating the battery being discharged)</w:t>
+      </w:r>
+    </w:p>
+    <w:p>
+      <w:pPr>
+        <w:pStyle w:val="ListParagraph"/>
+        <w:numPr>
+          <w:ilvl w:val="0"/>
+          <w:numId w:val="12"/>
+        </w:numPr>
+        <w:spacing w:after="0" w:line="240" w:lineRule="auto"/>
+        <w:jc w:val="both"/>
+        <w:rPr>
+          <w:rFonts w:ascii="Arial" w:hAnsi="Arial" w:cs="Arial"/>
+        </w:rPr>
+      </w:pPr>
+      <w:r>
+        <w:rPr>
+          <w:rFonts w:ascii="Arial" w:hAnsi="Arial" w:cs="Arial"/>
+        </w:rPr>
+        <w:t>Plot of battery instantaneous power vs. Time (demonstrating the battery being discharged)</w:t>
+      </w:r>
+    </w:p>
+    <w:p>
+      <w:pPr>
+        <w:pStyle w:val="ListParagraph"/>
+        <w:numPr>
+          <w:ilvl w:val="0"/>
+          <w:numId w:val="12"/>
+        </w:numPr>
+        <w:spacing w:after="0" w:line="240" w:lineRule="auto"/>
+        <w:jc w:val="both"/>
+        <w:rPr>
+          <w:rFonts w:ascii="Arial" w:hAnsi="Arial" w:cs="Arial"/>
+        </w:rPr>
+      </w:pPr>
+      <w:r>
+        <w:rPr>
+          <w:rFonts w:ascii="Arial" w:hAnsi="Arial" w:cs="Arial"/>
+        </w:rPr>
+        <w:t>Plot of battery cumulative energy delivered vs. Time (demonstrating the battery being discharged)</w:t>
+      </w:r>
+    </w:p>
+    <w:p>
+      <w:pPr>
+        <w:spacing w:after="0" w:line="240" w:lineRule="auto"/>
+        <w:jc w:val="both"/>
+        <w:rPr>
+          <w:rFonts w:ascii="Arial" w:hAnsi="Arial" w:cs="Arial"/>
+        </w:rPr>
+      </w:pPr>
+    </w:p>
+    <w:p>
+      <w:pPr>
+        <w:spacing w:after="0" w:line="240" w:lineRule="auto"/>
+        <w:jc w:val="both"/>
+        <w:rPr>
+          <w:rFonts w:ascii="Arial" w:hAnsi="Arial" w:cs="Arial"/>
+        </w:rPr>
+      </w:pPr>
+    </w:p>
+    <w:p>
+      <w:pPr>
+        <w:spacing w:after="0" w:line="240" w:lineRule="auto"/>
+        <w:jc w:val="both"/>
+        <w:rPr>
+          <w:rFonts w:ascii="Arial" w:hAnsi="Arial" w:cs="Arial"/>
+          <w:b/>
+          <w:sz w:val="24"/>
+        </w:rPr>
+      </w:pPr>
+    </w:p>
+    <w:p>
+      <w:pPr>
+        <w:spacing w:after="0" w:line="240" w:lineRule="auto"/>
+        <w:jc w:val="both"/>
+        <w:rPr>
+          <w:rFonts w:ascii="Arial" w:hAnsi="Arial" w:cs="Arial"/>
+          <w:b/>
+          <w:sz w:val="24"/>
+        </w:rPr>
+      </w:pPr>
+      <w:r>
+        <w:rPr>
+          <w:rFonts w:ascii="Arial" w:hAnsi="Arial" w:cs="Arial"/>
+          <w:b/>
+          <w:sz w:val="24"/>
+        </w:rPr>
+        <w:lastRenderedPageBreak/>
+        <w:t>Results</w:t>
+      </w:r>
+    </w:p>
+    <w:p>
+      <w:pPr>
+        <w:spacing w:after="0" w:line="240" w:lineRule="auto"/>
+        <w:jc w:val="both"/>
+        <w:rPr>
+          <w:rFonts w:ascii="Arial" w:hAnsi="Arial" w:cs="Arial"/>
+        </w:rPr>
+      </w:pPr>
+      <w:r>
+        <w:rPr>
+          <w:noProof/>
+        </w:rPr>
+        <mc:AlternateContent>
+          <mc:Choice Requires="wpg">
+            <w:drawing>
+              <wp:anchor distT="0" distB="0" distL="114300" distR="114300" simplePos="0" relativeHeight="251684864" behindDoc="0" locked="0" layoutInCell="1" allowOverlap="1" wp14:anchorId="61184614" wp14:editId="247B350B">
+                <wp:simplePos x="0" y="0"/>
+                <wp:positionH relativeFrom="margin">
+                  <wp:align>center</wp:align>
+                </wp:positionH>
+                <wp:positionV relativeFrom="paragraph">
+                  <wp:posOffset>302895</wp:posOffset>
+                </wp:positionV>
+                <wp:extent cx="5943600" cy="3178175"/>
+                <wp:effectExtent l="0" t="0" r="0" b="3175"/>
+                <wp:wrapSquare wrapText="bothSides"/>
+                <wp:docPr id="60" name="Group 60"/>
+                <wp:cNvGraphicFramePr/>
+                <a:graphic xmlns:a="http://schemas.openxmlformats.org/drawingml/2006/main">
+                  <a:graphicData uri="http://schemas.microsoft.com/office/word/2010/wordprocessingGroup">
+                    <wpg:wgp>
+                      <wpg:cNvGrpSpPr/>
+                      <wpg:grpSpPr>
+                        <a:xfrm>
+                          <a:off x="0" y="0"/>
+                          <a:ext cx="5943600" cy="3171825"/>
+                          <a:chOff x="0" y="0"/>
+                          <a:chExt cx="5943600" cy="3171825"/>
+                        </a:xfrm>
+                      </wpg:grpSpPr>
+                      <pic:pic xmlns:pic="http://schemas.openxmlformats.org/drawingml/2006/picture">
+                        <pic:nvPicPr>
+                          <pic:cNvPr id="61" name="Picture 61"/>
+                          <pic:cNvPicPr>
+                            <a:picLocks noChangeAspect="1"/>
+                          </pic:cNvPicPr>
+                        </pic:nvPicPr>
+                        <pic:blipFill rotWithShape="1">
+                          <a:blip r:embed="rId18" cstate="print">
+                            <a:extLst>
+                              <a:ext uri="{28A0092B-C50C-407E-A947-70E740481C1C}">
+                                <a14:useLocalDpi xmlns:a14="http://schemas.microsoft.com/office/drawing/2010/main" val="0"/>
+                              </a:ext>
+                            </a:extLst>
+                          </a:blip>
+                          <a:srcRect l="9302" r="7514" b="7274"/>
+                          <a:stretch/>
+                        </pic:blipFill>
+                        <pic:spPr>
+                          <a:xfrm>
+                            <a:off x="552892" y="0"/>
+                            <a:ext cx="4944141" cy="2764465"/>
+                          </a:xfrm>
+                          <a:prstGeom prst="rect">
+                            <a:avLst/>
+                          </a:prstGeom>
+                        </pic:spPr>
+                      </pic:pic>
+                      <wps:wsp>
+                        <wps:cNvPr id="62" name="Text Box 5"/>
+                        <wps:cNvSpPr txBox="1"/>
+                        <wps:spPr>
+                          <a:xfrm>
+                            <a:off x="0" y="3040380"/>
+                            <a:ext cx="5943600" cy="131445"/>
+                          </a:xfrm>
+                          <a:prstGeom prst="rect">
+                            <a:avLst/>
+                          </a:prstGeom>
+                          <a:solidFill>
+                            <a:prstClr val="white"/>
+                          </a:solidFill>
+                          <a:ln>
+                            <a:noFill/>
+                          </a:ln>
+                        </wps:spPr>
+                        <wps:txbx>
+                          <w:txbxContent>
+                            <w:p>
+                              <w:pPr>
+                                <w:pStyle w:val="Caption"/>
+                                <w:spacing w:after="0"/>
+                                <w:rPr>
+                                  <w:rFonts w:ascii="Arial" w:hAnsi="Arial" w:cs="Arial"/>
+                                  <w:noProof/>
+                                  <w:color w:val="auto"/>
+                                </w:rPr>
+                              </w:pPr>
+                              <w:r>
+                                <w:rPr>
+                                  <w:rFonts w:ascii="Arial" w:hAnsi="Arial" w:cs="Arial"/>
+                                  <w:color w:val="auto"/>
+                                </w:rPr>
+                                <w:t xml:space="preserve">Figure </w:t>
+                              </w:r>
+                              <w:r>
+                                <w:rPr>
+                                  <w:rFonts w:ascii="Arial" w:hAnsi="Arial" w:cs="Arial"/>
+                                  <w:color w:val="auto"/>
+                                </w:rPr>
+                                <w:t>5</w:t>
+                              </w:r>
+                              <w:r>
+                                <w:rPr>
+                                  <w:rFonts w:ascii="Arial" w:hAnsi="Arial" w:cs="Arial"/>
+                                  <w:color w:val="auto"/>
+                                </w:rPr>
+                                <w:t>: Voltage vs. Time Graph</w:t>
+                              </w:r>
+                            </w:p>
+                          </w:txbxContent>
+                        </wps:txbx>
+                        <wps:bodyPr rot="0" spcFirstLastPara="0" vert="horz" wrap="square" lIns="0" tIns="0" rIns="0" bIns="0" numCol="1" spcCol="0" rtlCol="0" fromWordArt="0" anchor="t" anchorCtr="0" forceAA="0" compatLnSpc="1">
+                          <a:prstTxWarp prst="textNoShape">
+                            <a:avLst/>
+                          </a:prstTxWarp>
+                          <a:spAutoFit/>
+                        </wps:bodyPr>
+                      </wps:wsp>
+                    </wpg:wgp>
+                  </a:graphicData>
+                </a:graphic>
+                <wp14:sizeRelH relativeFrom="margin">
+                  <wp14:pctWidth>0</wp14:pctWidth>
+                </wp14:sizeRelH>
+                <wp14:sizeRelV relativeFrom="margin">
+                  <wp14:pctHeight>0</wp14:pctHeight>
+                </wp14:sizeRelV>
+              </wp:anchor>
+            </w:drawing>
+          </mc:Choice>
+          <mc:Fallback>
+            <w:pict>
+              <v:group w14:anchorId="61184614" id="Group 60" o:spid="_x0000_s1038" style="position:absolute;left:0;text-align:left;margin-left:0;margin-top:23.85pt;width:468pt;height:250.25pt;z-index:251684864;mso-position-horizontal:center;mso-position-horizontal-relative:margin;mso-width-relative:margin;mso-height-relative:margin" coordsize="59436,31718" o:gfxdata="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">
+                <v:shape id="Picture 61" o:spid="_x0000_s1039" type="#_x0000_t75" style="position:absolute;left:5528;width:49442;height:27644;visibility:visible;mso-wrap-style:square" o:gfxdata="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">
+                  <v:imagedata r:id="rId19" o:title="" cropbottom="4767f" cropleft="6096f" cropright="4924f"/>
+                </v:shape>
+                <v:shape id="Text Box 5" o:spid="_x0000_s1040" type="#_x0000_t202" style="position:absolute;top:30403;width:59436;height:1315;visibility:visible;mso-wrap-style:square;v-text-anchor:top" o:gfxdata="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" stroked="f">
+                  <v:textbox style="mso-fit-shape-to-text:t" inset="0,0,0,0">
+                    <w:txbxContent>
+                      <w:p>
+                        <w:pPr>
+                          <w:pStyle w:val="Caption"/>
+                          <w:spacing w:after="0"/>
+                          <w:rPr>
+                            <w:rFonts w:ascii="Arial" w:hAnsi="Arial" w:cs="Arial"/>
+                            <w:noProof/>
+                            <w:color w:val="auto"/>
+                          </w:rPr>
+                        </w:pPr>
+                        <w:r>
+                          <w:rPr>
+                            <w:rFonts w:ascii="Arial" w:hAnsi="Arial" w:cs="Arial"/>
+                            <w:color w:val="auto"/>
+                          </w:rPr>
+                          <w:t xml:space="preserve">Figure </w:t>
+                        </w:r>
+                        <w:r>
+                          <w:rPr>
+                            <w:rFonts w:ascii="Arial" w:hAnsi="Arial" w:cs="Arial"/>
+                            <w:color w:val="auto"/>
+                          </w:rPr>
+                          <w:t>5</w:t>
+                        </w:r>
+                        <w:r>
+                          <w:rPr>
+                            <w:rFonts w:ascii="Arial" w:hAnsi="Arial" w:cs="Arial"/>
+                            <w:color w:val="auto"/>
+                          </w:rPr>
+                          <w:t>: Voltage vs. Time Graph</w:t>
+                        </w:r>
+                      </w:p>
+                    </w:txbxContent>
+                  </v:textbox>
+                </v:shape>
+                <w10:wrap type="square" anchorx="margin"/>
+              </v:group>
+            </w:pict>
+          </mc:Fallback>
+        </mc:AlternateContent>
+      </w:r>
+    </w:p>
+    <w:p>
+      <w:pPr>
+        <w:spacing w:after="0" w:line="240" w:lineRule="auto"/>
+        <w:jc w:val="both"/>
+        <w:rPr>
+          <w:rFonts w:ascii="Arial" w:hAnsi="Arial" w:cs="Arial"/>
+        </w:rPr>
+      </w:pPr>
+      <w:r>
+        <w:rPr>
+          <w:noProof/>
+        </w:rPr>
+        <mc:AlternateContent>
+          <mc:Choice Requires="wpg">
+            <w:drawing>
+              <wp:anchor distT="0" distB="0" distL="114300" distR="114300" simplePos="0" relativeHeight="251685888" behindDoc="0" locked="0" layoutInCell="1" allowOverlap="1" wp14:anchorId="7B454561" wp14:editId="25AEA497">
+                <wp:simplePos x="0" y="0"/>
+                <wp:positionH relativeFrom="margin">
+                  <wp:align>center</wp:align>
+                </wp:positionH>
+                <wp:positionV relativeFrom="paragraph">
+                  <wp:posOffset>3481070</wp:posOffset>
+                </wp:positionV>
+                <wp:extent cx="5943600" cy="3178175"/>
+                <wp:effectExtent l="0" t="0" r="0" b="3175"/>
+                <wp:wrapSquare wrapText="bothSides"/>
+                <wp:docPr id="57" name="Group 57"/>
+                <wp:cNvGraphicFramePr/>
+                <a:graphic xmlns:a="http://schemas.openxmlformats.org/drawingml/2006/main">
+                  <a:graphicData uri="http://schemas.microsoft.com/office/word/2010/wordprocessingGroup">
+                    <wpg:wgp>
+                      <wpg:cNvGrpSpPr/>
+                      <wpg:grpSpPr>
+                        <a:xfrm>
+                          <a:off x="0" y="0"/>
+                          <a:ext cx="5943600" cy="3178175"/>
+                          <a:chOff x="0" y="0"/>
+                          <a:chExt cx="5943600" cy="3171825"/>
+                        </a:xfrm>
+                      </wpg:grpSpPr>
+                      <pic:pic xmlns:pic="http://schemas.openxmlformats.org/drawingml/2006/picture">
+                        <pic:nvPicPr>
+                          <pic:cNvPr id="58" name="Picture 58"/>
+                          <pic:cNvPicPr>
+                            <a:picLocks noChangeAspect="1"/>
+                          </pic:cNvPicPr>
+                        </pic:nvPicPr>
+                        <pic:blipFill>
+                          <a:blip r:embed="rId20" cstate="print">
+                            <a:extLst>
+                              <a:ext uri="{28A0092B-C50C-407E-A947-70E740481C1C}">
+                                <a14:useLocalDpi xmlns:a14="http://schemas.microsoft.com/office/drawing/2010/main" val="0"/>
+                              </a:ext>
+                            </a:extLst>
+                          </a:blip>
+                          <a:stretch>
+                            <a:fillRect/>
+                          </a:stretch>
+                        </pic:blipFill>
+                        <pic:spPr>
+                          <a:xfrm>
+                            <a:off x="0" y="0"/>
+                            <a:ext cx="5943600" cy="2981325"/>
+                          </a:xfrm>
+                          <a:prstGeom prst="rect">
+                            <a:avLst/>
+                          </a:prstGeom>
+                        </pic:spPr>
+                      </pic:pic>
+                      <wps:wsp>
+                        <wps:cNvPr id="59" name="Text Box 7"/>
+                        <wps:cNvSpPr txBox="1"/>
+                        <wps:spPr>
+                          <a:xfrm>
+                            <a:off x="0" y="3040380"/>
+                            <a:ext cx="5943600" cy="131445"/>
+                          </a:xfrm>
+                          <a:prstGeom prst="rect">
+                            <a:avLst/>
+                          </a:prstGeom>
+                          <a:solidFill>
+                            <a:prstClr val="white"/>
+                          </a:solidFill>
+                          <a:ln>
+                            <a:noFill/>
+                          </a:ln>
+                        </wps:spPr>
+                        <wps:txbx>
+                          <w:txbxContent>
+                            <w:p>
+                              <w:pPr>
+                                <w:pStyle w:val="Caption"/>
+                                <w:spacing w:after="0"/>
+                                <w:rPr>
+                                  <w:rFonts w:ascii="Arial" w:hAnsi="Arial" w:cs="Arial"/>
+                                  <w:noProof/>
+                                  <w:color w:val="auto"/>
+                                </w:rPr>
+                              </w:pPr>
+                              <w:r>
+                                <w:rPr>
+                                  <w:rFonts w:ascii="Arial" w:hAnsi="Arial" w:cs="Arial"/>
+                                  <w:color w:val="auto"/>
+                                </w:rPr>
+                                <w:t xml:space="preserve">Figure </w:t>
+                              </w:r>
+                              <w:r>
+                                <w:rPr>
+                                  <w:rFonts w:ascii="Arial" w:hAnsi="Arial" w:cs="Arial"/>
+                                  <w:color w:val="auto"/>
+                                </w:rPr>
+                                <w:t>6</w:t>
+                              </w:r>
+                              <w:r>
+                                <w:rPr>
+                                  <w:rFonts w:ascii="Arial" w:hAnsi="Arial" w:cs="Arial"/>
+                                  <w:color w:val="auto"/>
+                                </w:rPr>
+                                <w:t>: Current vs. Time Graph</w:t>
+                              </w:r>
+                            </w:p>
+                          </w:txbxContent>
+                        </wps:txbx>
+                        <wps:bodyPr rot="0" spcFirstLastPara="0" vert="horz" wrap="square" lIns="0" tIns="0" rIns="0" bIns="0" numCol="1" spcCol="0" rtlCol="0" fromWordArt="0" anchor="t" anchorCtr="0" forceAA="0" compatLnSpc="1">
+                          <a:prstTxWarp prst="textNoShape">
+                            <a:avLst/>
+                          </a:prstTxWarp>
+                          <a:spAutoFit/>
+                        </wps:bodyPr>
+                      </wps:wsp>
+                    </wpg:wgp>
+                  </a:graphicData>
+                </a:graphic>
+                <wp14:sizeRelH relativeFrom="page">
+                  <wp14:pctWidth>0</wp14:pctWidth>
+                </wp14:sizeRelH>
+                <wp14:sizeRelV relativeFrom="page">
+                  <wp14:pctHeight>0</wp14:pctHeight>
+                </wp14:sizeRelV>
+              </wp:anchor>
+            </w:drawing>
+          </mc:Choice>
+          <mc:Fallback>
+            <w:pict>
+              <v:group w14:anchorId="7B454561" id="Group 57" o:spid="_x0000_s1041" style="position:absolute;left:0;text-align:left;margin-left:0;margin-top:274.1pt;width:468pt;height:250.25pt;z-index:251685888;mso-position-horizontal:center;mso-position-horizontal-relative:margin" coordsize="59436,31718" o:gfxdata="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">
+                <v:shape id="Picture 58" o:spid="_x0000_s1042" type="#_x0000_t75" style="position:absolute;width:59436;height:29813;visibility:visible;mso-wrap-style:square" o:gfxdata="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">
+                  <v:imagedata r:id="rId21" o:title=""/>
+                </v:shape>
+                <v:shape id="Text Box 7" o:spid="_x0000_s1043" type="#_x0000_t202" style="position:absolute;top:30403;width:59436;height:1315;visibility:visible;mso-wrap-style:square;v-text-anchor:top" o:gfxdata="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" stroked="f">
+                  <v:textbox style="mso-fit-shape-to-text:t" inset="0,0,0,0">
+                    <w:txbxContent>
+                      <w:p>
+                        <w:pPr>
+                          <w:pStyle w:val="Caption"/>
+                          <w:spacing w:after="0"/>
+                          <w:rPr>
+                            <w:rFonts w:ascii="Arial" w:hAnsi="Arial" w:cs="Arial"/>
+                            <w:noProof/>
+                            <w:color w:val="auto"/>
+                          </w:rPr>
+                        </w:pPr>
+                        <w:r>
+                          <w:rPr>
+                            <w:rFonts w:ascii="Arial" w:hAnsi="Arial" w:cs="Arial"/>
+                            <w:color w:val="auto"/>
+                          </w:rPr>
+                          <w:t xml:space="preserve">Figure </w:t>
+                        </w:r>
+                        <w:r>
+                          <w:rPr>
+                            <w:rFonts w:ascii="Arial" w:hAnsi="Arial" w:cs="Arial"/>
+                            <w:color w:val="auto"/>
+                          </w:rPr>
+                          <w:t>6</w:t>
+                        </w:r>
+                        <w:r>
+                          <w:rPr>
+                            <w:rFonts w:ascii="Arial" w:hAnsi="Arial" w:cs="Arial"/>
+                            <w:color w:val="auto"/>
+                          </w:rPr>
+                          <w:t>: Current vs. Time Graph</w:t>
+                        </w:r>
+                      </w:p>
+                    </w:txbxContent>
+                  </v:textbox>
+                </v:shape>
+                <w10:wrap type="square" anchorx="margin"/>
+              </v:group>
+            </w:pict>
+          </mc:Fallback>
+        </mc:AlternateContent>
+      </w:r>
+    </w:p>
+    <w:p>
+      <w:pPr>
+        <w:spacing w:after="0" w:line="240" w:lineRule="auto"/>
+        <w:jc w:val="both"/>
+        <w:rPr>
+          <w:rFonts w:ascii="Arial" w:hAnsi="Arial" w:cs="Arial"/>
+        </w:rPr>
+      </w:pPr>
+    </w:p>
+    <w:p>
+      <w:pPr>
+        <w:spacing w:after="0" w:line="240" w:lineRule="auto"/>
+        <w:jc w:val="both"/>
+        <w:rPr>
+          <w:rFonts w:ascii="Arial" w:hAnsi="Arial" w:cs="Arial"/>
+        </w:rPr>
+      </w:pPr>
+    </w:p>
+    <w:p>
+      <w:pPr>
+        <w:spacing w:after="0" w:line="240" w:lineRule="auto"/>
+        <w:jc w:val="both"/>
+        <w:rPr>
+          <w:rFonts w:ascii="Arial" w:hAnsi="Arial" w:cs="Arial"/>
+        </w:rPr>
+      </w:pPr>
+    </w:p>
+    <w:p>
+      <w:pPr>
+        <w:spacing w:after="0" w:line="240" w:lineRule="auto"/>
+        <w:jc w:val="both"/>
+        <w:rPr>
+          <w:rFonts w:ascii="Arial" w:hAnsi="Arial" w:cs="Arial"/>
+        </w:rPr>
+      </w:pPr>
+    </w:p>
+    <w:p>
+      <w:pPr>
+        <w:spacing w:after="0" w:line="240" w:lineRule="auto"/>
+        <w:jc w:val="both"/>
+        <w:rPr>
+          <w:rFonts w:ascii="Arial" w:hAnsi="Arial" w:cs="Arial"/>
+        </w:rPr>
+      </w:pPr>
+    </w:p>
+    <w:p>
+      <w:pPr>
+        <w:spacing w:after="0" w:line="240" w:lineRule="auto"/>
+        <w:jc w:val="both"/>
+        <w:rPr>
+          <w:rFonts w:ascii="Arial" w:hAnsi="Arial" w:cs="Arial"/>
+        </w:rPr>
+      </w:pPr>
+    </w:p>
+    <w:p>
+      <w:pPr>
+        <w:spacing w:after="0" w:line="240" w:lineRule="auto"/>
+        <w:jc w:val="both"/>
+        <w:rPr>
+          <w:rFonts w:ascii="Arial" w:hAnsi="Arial" w:cs="Arial"/>
+        </w:rPr>
+      </w:pPr>
+    </w:p>
+    <w:p>
+      <w:pPr>
+        <w:spacing w:after="0" w:line="240" w:lineRule="auto"/>
+        <w:jc w:val="both"/>
+        <w:rPr>
+          <w:rFonts w:ascii="Arial" w:hAnsi="Arial" w:cs="Arial"/>
+        </w:rPr>
+      </w:pPr>
+      <w:r>
+        <w:rPr>
+          <w:noProof/>
+        </w:rPr>
+        <mc:AlternateContent>
+          <mc:Choice Requires="wpg">
+            <w:drawing>
+              <wp:anchor distT="0" distB="0" distL="114300" distR="114300" simplePos="0" relativeHeight="251686912" behindDoc="0" locked="0" layoutInCell="1" allowOverlap="1" wp14:anchorId="2B838B75" wp14:editId="37ED028F">
+                <wp:simplePos x="0" y="0"/>
+                <wp:positionH relativeFrom="margin">
+                  <wp:align>center</wp:align>
+                </wp:positionH>
+                <wp:positionV relativeFrom="paragraph">
+                  <wp:posOffset>158115</wp:posOffset>
+                </wp:positionV>
+                <wp:extent cx="5943600" cy="3178175"/>
+                <wp:effectExtent l="0" t="0" r="0" b="3175"/>
+                <wp:wrapSquare wrapText="bothSides"/>
+                <wp:docPr id="54" name="Group 54"/>
+                <wp:cNvGraphicFramePr/>
+                <a:graphic xmlns:a="http://schemas.openxmlformats.org/drawingml/2006/main">
+                  <a:graphicData uri="http://schemas.microsoft.com/office/word/2010/wordprocessingGroup">
+                    <wpg:wgp>
+                      <wpg:cNvGrpSpPr/>
+                      <wpg:grpSpPr>
+                        <a:xfrm>
+                          <a:off x="0" y="0"/>
+                          <a:ext cx="5943600" cy="3171825"/>
+                          <a:chOff x="0" y="0"/>
+                          <a:chExt cx="5943600" cy="3171825"/>
+                        </a:xfrm>
+                      </wpg:grpSpPr>
+                      <pic:pic xmlns:pic="http://schemas.openxmlformats.org/drawingml/2006/picture">
+                        <pic:nvPicPr>
+                          <pic:cNvPr id="55" name="Picture 55"/>
+                          <pic:cNvPicPr>
+                            <a:picLocks noChangeAspect="1"/>
+                          </pic:cNvPicPr>
+                        </pic:nvPicPr>
+                        <pic:blipFill>
+                          <a:blip r:embed="rId22" cstate="print">
+                            <a:extLst>
+                              <a:ext uri="{28A0092B-C50C-407E-A947-70E740481C1C}">
+                                <a14:useLocalDpi xmlns:a14="http://schemas.microsoft.com/office/drawing/2010/main" val="0"/>
+                              </a:ext>
+                            </a:extLst>
+                          </a:blip>
+                          <a:stretch>
+                            <a:fillRect/>
+                          </a:stretch>
+                        </pic:blipFill>
+                        <pic:spPr>
+                          <a:xfrm>
+                            <a:off x="0" y="0"/>
+                            <a:ext cx="5943600" cy="2981325"/>
+                          </a:xfrm>
+                          <a:prstGeom prst="rect">
+                            <a:avLst/>
+                          </a:prstGeom>
+                        </pic:spPr>
+                      </pic:pic>
+                      <wps:wsp>
+                        <wps:cNvPr id="56" name="Text Box 9"/>
+                        <wps:cNvSpPr txBox="1"/>
+                        <wps:spPr>
+                          <a:xfrm>
+                            <a:off x="0" y="3040380"/>
+                            <a:ext cx="5943600" cy="131445"/>
+                          </a:xfrm>
+                          <a:prstGeom prst="rect">
+                            <a:avLst/>
+                          </a:prstGeom>
+                          <a:solidFill>
+                            <a:prstClr val="white"/>
+                          </a:solidFill>
+                          <a:ln>
+                            <a:noFill/>
+                          </a:ln>
+                        </wps:spPr>
+                        <wps:txbx>
+                          <w:txbxContent>
+                            <w:p>
+                              <w:pPr>
+                                <w:pStyle w:val="Caption"/>
+                                <w:spacing w:after="0"/>
+                                <w:rPr>
+                                  <w:rFonts w:ascii="Arial" w:hAnsi="Arial" w:cs="Arial"/>
+                                  <w:noProof/>
+                                  <w:color w:val="auto"/>
+                                </w:rPr>
+                              </w:pPr>
+                              <w:r>
+                                <w:rPr>
+                                  <w:rFonts w:ascii="Arial" w:hAnsi="Arial" w:cs="Arial"/>
+                                  <w:color w:val="auto"/>
+                                </w:rPr>
+                                <w:t xml:space="preserve">Figure </w:t>
+                              </w:r>
+                              <w:r>
+                                <w:rPr>
+                                  <w:rFonts w:ascii="Arial" w:hAnsi="Arial" w:cs="Arial"/>
+                                  <w:color w:val="auto"/>
+                                </w:rPr>
+                                <w:t>7</w:t>
+                              </w:r>
+                              <w:r>
+                                <w:rPr>
+                                  <w:rFonts w:ascii="Arial" w:hAnsi="Arial" w:cs="Arial"/>
+                                  <w:color w:val="auto"/>
+                                </w:rPr>
+                                <w:t>: Instantaneous Power vs. Time Graph</w:t>
+                              </w:r>
+                            </w:p>
+                          </w:txbxContent>
+                        </wps:txbx>
+                        <wps:bodyPr rot="0" spcFirstLastPara="0" vert="horz" wrap="square" lIns="0" tIns="0" rIns="0" bIns="0" numCol="1" spcCol="0" rtlCol="0" fromWordArt="0" anchor="t" anchorCtr="0" forceAA="0" compatLnSpc="1">
+                          <a:prstTxWarp prst="textNoShape">
+                            <a:avLst/>
+                          </a:prstTxWarp>
+                          <a:spAutoFit/>
+                        </wps:bodyPr>
+                      </wps:wsp>
+                    </wpg:wgp>
+                  </a:graphicData>
+                </a:graphic>
+                <wp14:sizeRelH relativeFrom="page">
+                  <wp14:pctWidth>0</wp14:pctWidth>
+                </wp14:sizeRelH>
+                <wp14:sizeRelV relativeFrom="page">
+                  <wp14:pctHeight>0</wp14:pctHeight>
+                </wp14:sizeRelV>
+              </wp:anchor>
+            </w:drawing>
+          </mc:Choice>
+          <mc:Fallback>
+            <w:pict>
+              <v:group w14:anchorId="2B838B75" id="Group 54" o:spid="_x0000_s1044" style="position:absolute;left:0;text-align:left;margin-left:0;margin-top:12.45pt;width:468pt;height:250.25pt;z-index:251686912;mso-position-horizontal:center;mso-position-horizontal-relative:margin" coordsize="59436,31718" o:gfxdata="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">
+                <v:shape id="Picture 55" o:spid="_x0000_s1045" type="#_x0000_t75" style="position:absolute;width:59436;height:29813;visibility:visible;mso-wrap-style:square" o:gfxdata="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">
+                  <v:imagedata r:id="rId23" o:title=""/>
+                </v:shape>
+                <v:shape id="Text Box 9" o:spid="_x0000_s1046" type="#_x0000_t202" style="position:absolute;top:30403;width:59436;height:1315;visibility:visible;mso-wrap-style:square;v-text-anchor:top" o:gfxdata="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" stroked="f">
+                  <v:textbox style="mso-fit-shape-to-text:t" inset="0,0,0,0">
+                    <w:txbxContent>
+                      <w:p>
+                        <w:pPr>
+                          <w:pStyle w:val="Caption"/>
+                          <w:spacing w:after="0"/>
+                          <w:rPr>
+                            <w:rFonts w:ascii="Arial" w:hAnsi="Arial" w:cs="Arial"/>
+                            <w:noProof/>
+                            <w:color w:val="auto"/>
+                          </w:rPr>
+                        </w:pPr>
+                        <w:r>
+                          <w:rPr>
+                            <w:rFonts w:ascii="Arial" w:hAnsi="Arial" w:cs="Arial"/>
+                            <w:color w:val="auto"/>
+                          </w:rPr>
+                          <w:t xml:space="preserve">Figure </w:t>
+                        </w:r>
+                        <w:r>
+                          <w:rPr>
+                            <w:rFonts w:ascii="Arial" w:hAnsi="Arial" w:cs="Arial"/>
+                            <w:color w:val="auto"/>
+                          </w:rPr>
+                          <w:t>7</w:t>
+                        </w:r>
+                        <w:r>
+                          <w:rPr>
+                            <w:rFonts w:ascii="Arial" w:hAnsi="Arial" w:cs="Arial"/>
+                            <w:color w:val="auto"/>
+                          </w:rPr>
+                          <w:t>: Instantaneous Power vs. Time Graph</w:t>
+                        </w:r>
+                      </w:p>
+                    </w:txbxContent>
+                  </v:textbox>
+                </v:shape>
+                <w10:wrap type="square" anchorx="margin"/>
+              </v:group>
+            </w:pict>
+          </mc:Fallback>
+        </mc:AlternateContent>
+      </w:r>
+    </w:p>
+    <w:p>
+      <w:pPr>
+        <w:spacing w:after="0" w:line="240" w:lineRule="auto"/>
+        <w:jc w:val="both"/>
+        <w:rPr>
+          <w:rFonts w:ascii="Arial" w:hAnsi="Arial" w:cs="Arial"/>
+        </w:rPr>
+      </w:pPr>
+    </w:p>
+    <w:p>
+      <w:pPr>
+        <w:spacing w:after="0" w:line="240" w:lineRule="auto"/>
+        <w:jc w:val="center"/>
+        <w:rPr>
+          <w:rFonts w:ascii="Arial" w:hAnsi="Arial" w:cs="Arial"/>
+        </w:rPr>
+      </w:pPr>
+      <w:r>
+        <w:rPr>
+          <w:noProof/>
+        </w:rPr>
+        <mc:AlternateContent>
+          <mc:Choice Requires="wpg">
+            <w:drawing>
+              <wp:anchor distT="0" distB="0" distL="114300" distR="114300" simplePos="0" relativeHeight="251687936" behindDoc="0" locked="0" layoutInCell="1" allowOverlap="1" wp14:anchorId="7089CCA9" wp14:editId="6B0D7E58">
+                <wp:simplePos x="0" y="0"/>
+                <wp:positionH relativeFrom="margin">
+                  <wp:align>center</wp:align>
+                </wp:positionH>
+                <wp:positionV relativeFrom="paragraph">
+                  <wp:posOffset>184785</wp:posOffset>
+                </wp:positionV>
+                <wp:extent cx="5943600" cy="3178175"/>
+                <wp:effectExtent l="0" t="0" r="0" b="3175"/>
+                <wp:wrapSquare wrapText="bothSides"/>
+                <wp:docPr id="51" name="Group 51"/>
+                <wp:cNvGraphicFramePr/>
+                <a:graphic xmlns:a="http://schemas.openxmlformats.org/drawingml/2006/main">
+                  <a:graphicData uri="http://schemas.microsoft.com/office/word/2010/wordprocessingGroup">
+                    <wpg:wgp>
+                      <wpg:cNvGrpSpPr/>
+                      <wpg:grpSpPr>
+                        <a:xfrm>
+                          <a:off x="0" y="0"/>
+                          <a:ext cx="5943600" cy="3171825"/>
+                          <a:chOff x="0" y="0"/>
+                          <a:chExt cx="5943600" cy="3171825"/>
+                        </a:xfrm>
+                      </wpg:grpSpPr>
+                      <pic:pic xmlns:pic="http://schemas.openxmlformats.org/drawingml/2006/picture">
+                        <pic:nvPicPr>
+                          <pic:cNvPr id="52" name="Picture 52"/>
+                          <pic:cNvPicPr>
+                            <a:picLocks noChangeAspect="1"/>
+                          </pic:cNvPicPr>
+                        </pic:nvPicPr>
+                        <pic:blipFill>
+                          <a:blip r:embed="rId24" cstate="print">
+                            <a:extLst>
+                              <a:ext uri="{28A0092B-C50C-407E-A947-70E740481C1C}">
+                                <a14:useLocalDpi xmlns:a14="http://schemas.microsoft.com/office/drawing/2010/main" val="0"/>
+                              </a:ext>
+                            </a:extLst>
+                          </a:blip>
+                          <a:stretch>
+                            <a:fillRect/>
+                          </a:stretch>
+                        </pic:blipFill>
+                        <pic:spPr>
+                          <a:xfrm>
+                            <a:off x="0" y="0"/>
+                            <a:ext cx="5943600" cy="2981325"/>
+                          </a:xfrm>
+                          <a:prstGeom prst="rect">
+                            <a:avLst/>
+                          </a:prstGeom>
+                        </pic:spPr>
+                      </pic:pic>
+                      <wps:wsp>
+                        <wps:cNvPr id="53" name="Text Box 11"/>
+                        <wps:cNvSpPr txBox="1"/>
+                        <wps:spPr>
+                          <a:xfrm>
+                            <a:off x="0" y="3040380"/>
+                            <a:ext cx="5943600" cy="131445"/>
+                          </a:xfrm>
+                          <a:prstGeom prst="rect">
+                            <a:avLst/>
+                          </a:prstGeom>
+                          <a:solidFill>
+                            <a:prstClr val="white"/>
+                          </a:solidFill>
+                          <a:ln>
+                            <a:noFill/>
+                          </a:ln>
+                        </wps:spPr>
+                        <wps:txbx>
+                          <w:txbxContent>
+                            <w:p>
+                              <w:pPr>
+                                <w:pStyle w:val="Caption"/>
+                                <w:spacing w:after="0"/>
+                                <w:rPr>
+                                  <w:rFonts w:ascii="Arial" w:hAnsi="Arial" w:cs="Arial"/>
+                                  <w:noProof/>
+                                  <w:color w:val="auto"/>
+                                </w:rPr>
+                              </w:pPr>
+                              <w:r>
+                                <w:rPr>
+                                  <w:rFonts w:ascii="Arial" w:hAnsi="Arial" w:cs="Arial"/>
+                                  <w:color w:val="auto"/>
+                                </w:rPr>
+                                <w:t>Figure 8</w:t>
+                              </w:r>
+                              <w:r>
+                                <w:rPr>
+                                  <w:rFonts w:ascii="Arial" w:hAnsi="Arial" w:cs="Arial"/>
+                                  <w:color w:val="auto"/>
+                                </w:rPr>
+                                <w:t>: Cumulative Energy vs. Time Graph</w:t>
+                              </w:r>
+                            </w:p>
+                          </w:txbxContent>
+                        </wps:txbx>
+                        <wps:bodyPr rot="0" spcFirstLastPara="0" vert="horz" wrap="square" lIns="0" tIns="0" rIns="0" bIns="0" numCol="1" spcCol="0" rtlCol="0" fromWordArt="0" anchor="t" anchorCtr="0" forceAA="0" compatLnSpc="1">
+                          <a:prstTxWarp prst="textNoShape">
+                            <a:avLst/>
+                          </a:prstTxWarp>
+                          <a:spAutoFit/>
+                        </wps:bodyPr>
+                      </wps:wsp>
+                    </wpg:wgp>
+                  </a:graphicData>
+                </a:graphic>
+                <wp14:sizeRelH relativeFrom="page">
+                  <wp14:pctWidth>0</wp14:pctWidth>
+                </wp14:sizeRelH>
+                <wp14:sizeRelV relativeFrom="page">
+                  <wp14:pctHeight>0</wp14:pctHeight>
+                </wp14:sizeRelV>
+              </wp:anchor>
+            </w:drawing>
+          </mc:Choice>
+          <mc:Fallback>
+            <w:pict>
+              <v:group w14:anchorId="7089CCA9" id="Group 51" o:spid="_x0000_s1047" style="position:absolute;left:0;text-align:left;margin-left:0;margin-top:14.55pt;width:468pt;height:250.25pt;z-index:251687936;mso-position-horizontal:center;mso-position-horizontal-relative:margin" coordsize="59436,31718" o:gfxdata="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">
+                <v:shape id="Picture 52" o:spid="_x0000_s1048" type="#_x0000_t75" style="position:absolute;width:59436;height:29813;visibility:visible;mso-wrap-style:square" o:gfxdata="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">
+                  <v:imagedata r:id="rId25" o:title=""/>
+                </v:shape>
+                <v:shape id="Text Box 11" o:spid="_x0000_s1049" type="#_x0000_t202" style="position:absolute;top:30403;width:59436;height:1315;visibility:visible;mso-wrap-style:square;v-text-anchor:top" o:gfxdata="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" stroked="f">
+                  <v:textbox style="mso-fit-shape-to-text:t" inset="0,0,0,0">
+                    <w:txbxContent>
+                      <w:p>
+                        <w:pPr>
+                          <w:pStyle w:val="Caption"/>
+                          <w:spacing w:after="0"/>
+                          <w:rPr>
+                            <w:rFonts w:ascii="Arial" w:hAnsi="Arial" w:cs="Arial"/>
+                            <w:noProof/>
+                            <w:color w:val="auto"/>
+                          </w:rPr>
+                        </w:pPr>
+                        <w:r>
+                          <w:rPr>
+                            <w:rFonts w:ascii="Arial" w:hAnsi="Arial" w:cs="Arial"/>
+                            <w:color w:val="auto"/>
+                          </w:rPr>
+                          <w:t>Figure 8</w:t>
+                        </w:r>
+                        <w:r>
+                          <w:rPr>
+                            <w:rFonts w:ascii="Arial" w:hAnsi="Arial" w:cs="Arial"/>
+                            <w:color w:val="auto"/>
+                          </w:rPr>
+                          <w:t>: Cumulative Energy vs. Time Graph</w:t>
+                        </w:r>
+                      </w:p>
+                    </w:txbxContent>
+                  </v:textbox>
+                </v:shape>
+                <w10:wrap type="square" anchorx="margin"/>
+              </v:group>
+            </w:pict>
+          </mc:Fallback>
+        </mc:AlternateContent>
+      </w:r>
+    </w:p>
+    <w:p>
+      <w:pPr>
+        <w:autoSpaceDE w:val="0"/>
+        <w:autoSpaceDN w:val="0"/>
+        <w:adjustRightInd w:val="0"/>
+        <w:spacing w:after="0" w:line="240" w:lineRule="auto"/>
+        <w:jc w:val="both"/>
+        <w:rPr>
+          <w:rFonts w:ascii="Arial" w:hAnsi="Arial" w:cs="Arial"/>
+        </w:rPr>
+        <w:sectPr>
+          <w:type w:val="continuous"/>
+          <w:pgSz w:w="12240" w:h="15840"/>
+          <w:pgMar w:top="1440" w:right="1440" w:bottom="1440" w:left="1440" w:header="720" w:footer="720" w:gutter="0"/>
+          <w:cols w:space="720"/>
           <w:docGrid w:linePitch="360"/>
         </w:sectPr>
       </w:pPr>
@@ -4791,7 +6599,19 @@
         <w:rPr>
           <w:rFonts w:ascii="Arial" w:hAnsi="Arial" w:cs="Arial"/>
         </w:rPr>
-        <w:t xml:space="preserve"> (Figure 5)</w:t>
+        <w:t xml:space="preserve"> (Figure </w:t>
+      </w:r>
+      <w:r>
+        <w:rPr>
+          <w:rFonts w:ascii="Arial" w:hAnsi="Arial" w:cs="Arial"/>
+        </w:rPr>
+        <w:t>9</w:t>
+      </w:r>
+      <w:r>
+        <w:rPr>
+          <w:rFonts w:ascii="Arial" w:hAnsi="Arial" w:cs="Arial"/>
+        </w:rPr>
+        <w:t>)</w:t>
       </w:r>
       <w:r>
         <w:rPr>
@@ -4890,7 +6710,7 @@
                           </pic:cNvPicPr>
                         </pic:nvPicPr>
                         <pic:blipFill>
-                          <a:blip r:embed="rId18">
+                          <a:blip r:embed="rId26">
                             <a:extLst>
                               <a:ext uri="{28A0092B-C50C-407E-A947-70E740481C1C}">
                                 <a14:useLocalDpi xmlns:a14="http://schemas.microsoft.com/office/drawing/2010/main" val="0"/>
@@ -4954,7 +6774,7 @@
                                   <w:rFonts w:ascii="Arial" w:hAnsi="Arial" w:cs="Arial"/>
                                   <w:color w:val="auto"/>
                                 </w:rPr>
-                                <w:t>5</w:t>
+                                <w:t>9</w:t>
                               </w:r>
                               <w:r>
                                 <w:rPr>
@@ -4987,11 +6807,11 @@
           </mc:Choice>
           <mc:Fallback>
             <w:pict>
-              <v:group w14:anchorId="58ED3B71" id="Group 13" o:spid="_x0000_s1038" style="position:absolute;left:0;text-align:left;margin-left:190.5pt;margin-top:47.1pt;width:275.7pt;height:222.75pt;z-index:251677696;mso-width-relative:margin;mso-height-relative:margin" coordsize="59436,48013" o:gfxdata="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">
-                <v:shape id="Picture 11" o:spid="_x0000_s1039" type="#_x0000_t75" style="position:absolute;width:59436;height:44716;visibility:visible;mso-wrap-style:square" o:gfxdata="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">
-                  <v:imagedata r:id="rId19" o:title=""/>
+              <v:group w14:anchorId="58ED3B71" id="Group 13" o:spid="_x0000_s1050" style="position:absolute;left:0;text-align:left;margin-left:190.5pt;margin-top:47.1pt;width:275.7pt;height:222.75pt;z-index:251677696;mso-width-relative:margin;mso-height-relative:margin" coordsize="59436,48013" o:gfxdata="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">
+                <v:shape id="Picture 11" o:spid="_x0000_s1051" type="#_x0000_t75" style="position:absolute;width:59436;height:44716;visibility:visible;mso-wrap-style:square" o:gfxdata="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">
+                  <v:imagedata r:id="rId27" o:title=""/>
                 </v:shape>
-                <v:shape id="Text Box 12" o:spid="_x0000_s1040" type="#_x0000_t202" style="position:absolute;top:45243;width:59436;height:2770;visibility:visible;mso-wrap-style:square;v-text-anchor:top" o:gfxdata="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" stroked="f">
+                <v:shape id="Text Box 12" o:spid="_x0000_s1052" type="#_x0000_t202" style="position:absolute;top:45243;width:59436;height:2770;visibility:visible;mso-wrap-style:square;v-text-anchor:top" o:gfxdata="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" stroked="f">
                   <v:textbox inset="0,0,0,0">
                     <w:txbxContent>
                       <w:p>
@@ -5017,7 +6837,7 @@
                             <w:rFonts w:ascii="Arial" w:hAnsi="Arial" w:cs="Arial"/>
                             <w:color w:val="auto"/>
                           </w:rPr>
-                          <w:t>5</w:t>
+                          <w:t>9</w:t>
                         </w:r>
                         <w:r>
                           <w:rPr>
@@ -5386,7 +7206,7 @@
         <w:rPr>
           <w:rFonts w:ascii="Arial" w:hAnsi="Arial" w:cs="Arial"/>
         </w:rPr>
-        <w:t>6</w:t>
+        <w:t>10</w:t>
       </w:r>
       <w:r>
         <w:rPr>
@@ -5447,7 +7267,7 @@
                           </pic:cNvPicPr>
                         </pic:nvPicPr>
                         <pic:blipFill>
-                          <a:blip r:embed="rId20" cstate="print">
+                          <a:blip r:embed="rId28" cstate="print">
                             <a:extLst>
                               <a:ext uri="{28A0092B-C50C-407E-A947-70E740481C1C}">
                                 <a14:useLocalDpi xmlns:a14="http://schemas.microsoft.com/office/drawing/2010/main" val="0"/>
@@ -5511,7 +7331,7 @@
                                   <w:rFonts w:ascii="Arial" w:hAnsi="Arial" w:cs="Arial"/>
                                   <w:color w:val="auto"/>
                                 </w:rPr>
-                                <w:t>6</w:t>
+                                <w:t>10</w:t>
                               </w:r>
                               <w:r>
                                 <w:rPr>
@@ -5538,11 +7358,11 @@
           </mc:Choice>
           <mc:Fallback>
             <w:pict>
-              <v:group w14:anchorId="5A083F67" id="Group 14" o:spid="_x0000_s1041" style="position:absolute;left:0;text-align:left;margin-left:99pt;margin-top:6.7pt;width:261.85pt;height:178.35pt;z-index:251663360" coordsize="33254,22650" o:gfxdata="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">
-                <v:shape id="Picture 26" o:spid="_x0000_s1042" type="#_x0000_t75" alt="A circuit board&#10;&#10;Description automatically generated" style="position:absolute;width:33254;height:20605;visibility:visible;mso-wrap-style:square" o:gfxdata="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">
-                  <v:imagedata r:id="rId21" o:title="A circuit board&#10;&#10;Description automatically generated"/>
+              <v:group w14:anchorId="5A083F67" id="Group 14" o:spid="_x0000_s1053" style="position:absolute;left:0;text-align:left;margin-left:99pt;margin-top:6.7pt;width:261.85pt;height:178.35pt;z-index:251663360" coordsize="33254,22650" o:gfxdata="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">
+                <v:shape id="Picture 26" o:spid="_x0000_s1054" type="#_x0000_t75" alt="A circuit board&#10;&#10;Description automatically generated" style="position:absolute;width:33254;height:20605;visibility:visible;mso-wrap-style:square" o:gfxdata="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">
+                  <v:imagedata r:id="rId29" o:title="A circuit board&#10;&#10;Description automatically generated"/>
                 </v:shape>
-                <v:shape id="Text Box 25" o:spid="_x0000_s1043" type="#_x0000_t202" style="position:absolute;top:21336;width:33254;height:1314;visibility:visible;mso-wrap-style:square;v-text-anchor:top" o:gfxdata="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" stroked="f">
+                <v:shape id="Text Box 25" o:spid="_x0000_s1055" type="#_x0000_t202" style="position:absolute;top:21336;width:33254;height:1314;visibility:visible;mso-wrap-style:square;v-text-anchor:top" o:gfxdata="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" stroked="f">
                   <v:textbox style="mso-fit-shape-to-text:t" inset="0,0,0,0">
                     <w:txbxContent>
                       <w:p>
@@ -5568,7 +7388,7 @@
                             <w:rFonts w:ascii="Arial" w:hAnsi="Arial" w:cs="Arial"/>
                             <w:color w:val="auto"/>
                           </w:rPr>
-                          <w:t>6</w:t>
+                          <w:t>10</w:t>
                         </w:r>
                         <w:r>
                           <w:rPr>
@@ -5813,6 +7633,15 @@
         <w:jc w:val="both"/>
         <w:rPr>
           <w:rFonts w:ascii="Arial" w:hAnsi="Arial" w:cs="Arial"/>
+        </w:rPr>
+      </w:pPr>
+    </w:p>
+    <w:p>
+      <w:pPr>
+        <w:spacing w:after="0" w:line="240" w:lineRule="auto"/>
+        <w:jc w:val="both"/>
+        <w:rPr>
+          <w:rFonts w:ascii="Arial" w:hAnsi="Arial" w:cs="Arial"/>
           <w:b/>
           <w:sz w:val="24"/>
         </w:rPr>
@@ -5823,7 +7652,6 @@
           <w:b/>
           <w:sz w:val="24"/>
         </w:rPr>
-        <w:lastRenderedPageBreak/>
         <w:t>Deliverables</w:t>
       </w:r>
     </w:p>
@@ -6252,24 +8080,6 @@
     <w:p>
       <w:pPr>
         <w:spacing w:after="0" w:line="240" w:lineRule="auto"/>
-        <w:jc w:val="both"/>
-        <w:rPr>
-          <w:rFonts w:ascii="Arial" w:hAnsi="Arial" w:cs="Arial"/>
-        </w:rPr>
-      </w:pPr>
-    </w:p>
-    <w:p>
-      <w:pPr>
-        <w:spacing w:after="0" w:line="240" w:lineRule="auto"/>
-        <w:jc w:val="both"/>
-        <w:rPr>
-          <w:rFonts w:ascii="Arial" w:hAnsi="Arial" w:cs="Arial"/>
-        </w:rPr>
-      </w:pPr>
-    </w:p>
-    <w:p>
-      <w:pPr>
-        <w:spacing w:after="0" w:line="240" w:lineRule="auto"/>
         <w:jc w:val="center"/>
         <w:rPr>
           <w:rFonts w:ascii="Arial" w:hAnsi="Arial" w:cs="Arial"/>
@@ -6437,16 +8247,10 @@
     </w:p>
     <w:p>
       <w:pPr>
-        <w:pStyle w:val="ListParagraph"/>
-        <w:numPr>
-          <w:ilvl w:val="0"/>
-          <w:numId w:val="8"/>
-        </w:numPr>
-        <w:spacing w:after="0" w:line="240" w:lineRule="auto"/>
-        <w:jc w:val="both"/>
-        <w:rPr>
-          <w:rFonts w:ascii="Arial" w:hAnsi="Arial" w:cs="Arial"/>
-          <w:sz w:val="24"/>
+        <w:spacing w:after="0" w:line="240" w:lineRule="auto"/>
+        <w:jc w:val="both"/>
+        <w:rPr>
+          <w:rFonts w:ascii="Arial" w:hAnsi="Arial" w:cs="Arial"/>
         </w:rPr>
       </w:pPr>
     </w:p>
@@ -6566,7 +8370,6 @@
         <w:jc w:val="both"/>
         <w:rPr>
           <w:rFonts w:ascii="Arial" w:hAnsi="Arial" w:cs="Arial"/>
-          <w:sz w:val="24"/>
         </w:rPr>
       </w:pPr>
     </w:p>
@@ -6608,13 +8411,13 @@
         <mc:AlternateContent>
           <mc:Choice Requires="wpg">
             <w:drawing>
-              <wp:anchor distT="0" distB="0" distL="114300" distR="114300" simplePos="0" relativeHeight="251673600" behindDoc="0" locked="0" layoutInCell="1" allowOverlap="1" wp14:anchorId="0E5AF981" wp14:editId="00D3973B">
+              <wp:anchor distT="0" distB="0" distL="114300" distR="114300" simplePos="0" relativeHeight="251673600" behindDoc="0" locked="0" layoutInCell="1" allowOverlap="1" wp14:anchorId="0E5AF981" wp14:editId="7BA573C7">
                 <wp:simplePos x="0" y="0"/>
                 <wp:positionH relativeFrom="margin">
                   <wp:posOffset>0</wp:posOffset>
                 </wp:positionH>
                 <wp:positionV relativeFrom="page">
-                  <wp:posOffset>5372573</wp:posOffset>
+                  <wp:posOffset>5238750</wp:posOffset>
                 </wp:positionV>
                 <wp:extent cx="5939790" cy="2179320"/>
                 <wp:effectExtent l="0" t="0" r="3810" b="0"/>
@@ -6652,7 +8455,7 @@
                             </pic:cNvPicPr>
                           </pic:nvPicPr>
                           <pic:blipFill>
-                            <a:blip r:embed="rId22">
+                            <a:blip r:embed="rId30">
                               <a:extLst>
                                 <a:ext uri="{28A0092B-C50C-407E-A947-70E740481C1C}">
                                   <a14:useLocalDpi xmlns:a14="http://schemas.microsoft.com/office/drawing/2010/main" val="0"/>
@@ -6716,7 +8519,7 @@
                                     <w:rFonts w:ascii="Arial" w:hAnsi="Arial" w:cs="Arial"/>
                                     <w:color w:val="auto"/>
                                   </w:rPr>
-                                  <w:t>7</w:t>
+                                  <w:t>11</w:t>
                                 </w:r>
                                 <w:r>
                                   <w:rPr>
@@ -6755,7 +8558,7 @@
                             </pic:cNvPicPr>
                           </pic:nvPicPr>
                           <pic:blipFill>
-                            <a:blip r:embed="rId23" cstate="print">
+                            <a:blip r:embed="rId31" cstate="print">
                               <a:extLst>
                                 <a:ext uri="{28A0092B-C50C-407E-A947-70E740481C1C}">
                                   <a14:useLocalDpi xmlns:a14="http://schemas.microsoft.com/office/drawing/2010/main" val="0"/>
@@ -6819,7 +8622,7 @@
                                     <w:rFonts w:ascii="Arial" w:hAnsi="Arial" w:cs="Arial"/>
                                     <w:color w:val="auto"/>
                                   </w:rPr>
-                                  <w:t>8</w:t>
+                                  <w:t>12</w:t>
                                 </w:r>
                                 <w:r>
                                   <w:rPr>
@@ -6854,12 +8657,12 @@
           </mc:Choice>
           <mc:Fallback>
             <w:pict>
-              <v:group w14:anchorId="0E5AF981" id="Group 29" o:spid="_x0000_s1044" style="position:absolute;left:0;text-align:left;margin-left:0;margin-top:423.05pt;width:467.7pt;height:171.6pt;z-index:251673600;mso-position-horizontal-relative:margin;mso-position-vertical-relative:page" coordsize="59400,21793" o:gfxdata="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">
-                <v:group id="Group 18" o:spid="_x0000_s1045" style="position:absolute;top:1275;width:25146;height:19222" coordsize="25146,19221" o:gfxdata="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">
-                  <v:shape id="Picture 28" o:spid="_x0000_s1046" type="#_x0000_t75" alt="A picture containing sky&#10;&#10;Description automatically generated" style="position:absolute;width:25146;height:17348;visibility:visible;mso-wrap-style:square" o:gfxdata="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">
-                    <v:imagedata r:id="rId24" o:title="A picture containing sky&#10;&#10;Description automatically generated"/>
+              <v:group w14:anchorId="0E5AF981" id="Group 29" o:spid="_x0000_s1056" style="position:absolute;left:0;text-align:left;margin-left:0;margin-top:412.5pt;width:467.7pt;height:171.6pt;z-index:251673600;mso-position-horizontal-relative:margin;mso-position-vertical-relative:page" coordsize="59400,21793" o:gfxdata="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">
+                <v:group id="Group 18" o:spid="_x0000_s1057" style="position:absolute;top:1275;width:25146;height:19222" coordsize="25146,19221" o:gfxdata="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">
+                  <v:shape id="Picture 28" o:spid="_x0000_s1058" type="#_x0000_t75" alt="A picture containing sky&#10;&#10;Description automatically generated" style="position:absolute;width:25146;height:17348;visibility:visible;mso-wrap-style:square" o:gfxdata="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">
+                    <v:imagedata r:id="rId32" o:title="A picture containing sky&#10;&#10;Description automatically generated"/>
                   </v:shape>
-                  <v:shape id="Text Box 27" o:spid="_x0000_s1047" type="#_x0000_t202" style="position:absolute;top:17907;width:25146;height:1314;visibility:visible;mso-wrap-style:square;v-text-anchor:top" o:gfxdata="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" stroked="f">
+                  <v:shape id="Text Box 27" o:spid="_x0000_s1059" type="#_x0000_t202" style="position:absolute;top:17907;width:25146;height:1314;visibility:visible;mso-wrap-style:square;v-text-anchor:top" o:gfxdata="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" stroked="f">
                     <v:textbox style="mso-fit-shape-to-text:t" inset="0,0,0,0">
                       <w:txbxContent>
                         <w:p>
@@ -6885,7 +8688,7 @@
                               <w:rFonts w:ascii="Arial" w:hAnsi="Arial" w:cs="Arial"/>
                               <w:color w:val="auto"/>
                             </w:rPr>
-                            <w:t>7</w:t>
+                            <w:t>11</w:t>
                           </w:r>
                           <w:r>
                             <w:rPr>
@@ -6899,11 +8702,11 @@
                     </v:textbox>
                   </v:shape>
                 </v:group>
-                <v:group id="Group 17" o:spid="_x0000_s1048" style="position:absolute;left:33492;width:25908;height:21793" coordsize="25908,21793" o:gfxdata="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">
-                  <v:shape id="Picture 4" o:spid="_x0000_s1049" type="#_x0000_t75" alt="A circuit board&#10;&#10;Description automatically generated" style="position:absolute;width:25908;height:20237;visibility:visible;mso-wrap-style:square" o:gfxdata="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">
-                    <v:imagedata r:id="rId25" o:title="A circuit board&#10;&#10;Description automatically generated"/>
+                <v:group id="Group 17" o:spid="_x0000_s1060" style="position:absolute;left:33492;width:25908;height:21793" coordsize="25908,21793" o:gfxdata="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">
+                  <v:shape id="Picture 4" o:spid="_x0000_s1061" type="#_x0000_t75" alt="A circuit board&#10;&#10;Description automatically generated" style="position:absolute;width:25908;height:20237;visibility:visible;mso-wrap-style:square" o:gfxdata="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">
+                    <v:imagedata r:id="rId33" o:title="A circuit board&#10;&#10;Description automatically generated"/>
                   </v:shape>
-                  <v:shape id="Text Box 30" o:spid="_x0000_s1050" type="#_x0000_t202" style="position:absolute;left:381;top:20478;width:25146;height:1315;visibility:visible;mso-wrap-style:square;v-text-anchor:top" o:gfxdata="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" stroked="f">
+                  <v:shape id="Text Box 30" o:spid="_x0000_s1062" type="#_x0000_t202" style="position:absolute;left:381;top:20478;width:25146;height:1315;visibility:visible;mso-wrap-style:square;v-text-anchor:top" o:gfxdata="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" stroked="f">
                     <v:textbox style="mso-fit-shape-to-text:t" inset="0,0,0,0">
                       <w:txbxContent>
                         <w:p>
@@ -6929,7 +8732,7 @@
                               <w:rFonts w:ascii="Arial" w:hAnsi="Arial" w:cs="Arial"/>
                               <w:color w:val="auto"/>
                             </w:rPr>
-                            <w:t>8</w:t>
+                            <w:t>12</w:t>
                           </w:r>
                           <w:r>
                             <w:rPr>
@@ -6966,7 +8769,7 @@
         <w:rPr>
           <w:rFonts w:ascii="Arial" w:hAnsi="Arial" w:cs="Arial"/>
         </w:rPr>
-        <w:t>7</w:t>
+        <w:t>11</w:t>
       </w:r>
       <w:r>
         <w:rPr>
@@ -7005,7 +8808,7 @@
         <w:rPr>
           <w:rFonts w:ascii="Arial" w:hAnsi="Arial" w:cs="Arial"/>
         </w:rPr>
-        <w:t>8</w:t>
+        <w:t>12</w:t>
       </w:r>
       <w:r>
         <w:rPr>
@@ -7013,6 +8816,15 @@
         </w:rPr>
         <w:t>. This module requires the built-in “Wire” library in Arduino to initiate I2C communication. The module measures acceleration and tilt in the XYZ planes individually and sends the data through the communication channel to the Arduino where it is read and programmed to initiate the emergency shutdown protocol if any of the planes registers an excessive acceleration or tilt that crosses the set threshold values.</w:t>
       </w:r>
+    </w:p>
+    <w:p>
+      <w:pPr>
+        <w:spacing w:after="0" w:line="240" w:lineRule="auto"/>
+        <w:jc w:val="both"/>
+        <w:rPr>
+          <w:rFonts w:ascii="Arial" w:hAnsi="Arial" w:cs="Arial"/>
+        </w:rPr>
+      </w:pPr>
     </w:p>
     <w:p>
       <w:pPr>
@@ -7184,8 +8996,8 @@
       </w:r>
     </w:p>
     <w:sectPr>
-      <w:headerReference w:type="default" r:id="rId26"/>
-      <w:footerReference w:type="default" r:id="rId27"/>
+      <w:headerReference w:type="default" r:id="rId34"/>
+      <w:footerReference w:type="default" r:id="rId35"/>
       <w:pgSz w:w="12240" w:h="15840"/>
       <w:pgMar w:top="1440" w:right="1440" w:bottom="1440" w:left="1440" w:header="720" w:footer="720" w:gutter="0"/>
       <w:cols w:space="720"/>
@@ -8534,6 +10346,64 @@
   </w:num>
   <w:num w:numId="10">
     <w:abstractNumId w:val="0"/>
+  </w:num>
+  <w:num w:numId="11">
+    <w:abstractNumId w:val="1"/>
+    <w:lvlOverride w:ilvl="0"/>
+    <w:lvlOverride w:ilvl="1">
+      <w:startOverride w:val="1"/>
+    </w:lvlOverride>
+    <w:lvlOverride w:ilvl="2">
+      <w:startOverride w:val="1"/>
+    </w:lvlOverride>
+    <w:lvlOverride w:ilvl="3">
+      <w:startOverride w:val="1"/>
+    </w:lvlOverride>
+    <w:lvlOverride w:ilvl="4">
+      <w:startOverride w:val="1"/>
+    </w:lvlOverride>
+    <w:lvlOverride w:ilvl="5">
+      <w:startOverride w:val="1"/>
+    </w:lvlOverride>
+    <w:lvlOverride w:ilvl="6">
+      <w:startOverride w:val="1"/>
+    </w:lvlOverride>
+    <w:lvlOverride w:ilvl="7">
+      <w:startOverride w:val="1"/>
+    </w:lvlOverride>
+    <w:lvlOverride w:ilvl="8">
+      <w:startOverride w:val="1"/>
+    </w:lvlOverride>
+  </w:num>
+  <w:num w:numId="12">
+    <w:abstractNumId w:val="2"/>
+    <w:lvlOverride w:ilvl="0">
+      <w:startOverride w:val="1"/>
+    </w:lvlOverride>
+    <w:lvlOverride w:ilvl="1">
+      <w:startOverride w:val="1"/>
+    </w:lvlOverride>
+    <w:lvlOverride w:ilvl="2">
+      <w:startOverride w:val="1"/>
+    </w:lvlOverride>
+    <w:lvlOverride w:ilvl="3">
+      <w:startOverride w:val="1"/>
+    </w:lvlOverride>
+    <w:lvlOverride w:ilvl="4">
+      <w:startOverride w:val="1"/>
+    </w:lvlOverride>
+    <w:lvlOverride w:ilvl="5">
+      <w:startOverride w:val="1"/>
+    </w:lvlOverride>
+    <w:lvlOverride w:ilvl="6">
+      <w:startOverride w:val="1"/>
+    </w:lvlOverride>
+    <w:lvlOverride w:ilvl="7">
+      <w:startOverride w:val="1"/>
+    </w:lvlOverride>
+    <w:lvlOverride w:ilvl="8">
+      <w:startOverride w:val="1"/>
+    </w:lvlOverride>
   </w:num>
 </w:numbering>
 </file>

</xml_diff>